<commit_message>
Revisão export import module e Json
</commit_message>
<xml_diff>
--- a/aulasAoVivo/repo_aulas_gravadas/notes_gerenciamento_de_pacotes/Javascript Avançado e Moderno.docx
+++ b/aulasAoVivo/repo_aulas_gravadas/notes_gerenciamento_de_pacotes/Javascript Avançado e Moderno.docx
@@ -1000,6 +1000,9 @@
     <w:p/>
     <w:p>
       <w:r>
+        <w:rPr>
+          <w:noProof/>
+        </w:rPr>
         <w:drawing>
           <wp:inline distT="0" distB="0" distL="0" distR="0" wp14:anchorId="666F311B" wp14:editId="47F37C25">
             <wp:extent cx="5400040" cy="3504565"/>
@@ -1044,12 +1047,3168 @@
     <w:p/>
     <w:p>
       <w:pPr>
+        <w:jc w:val="center"/>
         <w:rPr>
           <w:b/>
           <w:bCs/>
         </w:rPr>
       </w:pPr>
-    </w:p>
+      <w:r>
+        <w:rPr>
+          <w:b/>
+          <w:bCs/>
+        </w:rPr>
+        <w:t>Aula Módulos (</w:t>
+      </w:r>
+      <w:proofErr w:type="spellStart"/>
+      <w:r>
+        <w:rPr>
+          <w:b/>
+          <w:bCs/>
+        </w:rPr>
+        <w:t>export</w:t>
+      </w:r>
+      <w:proofErr w:type="spellEnd"/>
+      <w:r>
+        <w:rPr>
+          <w:b/>
+          <w:bCs/>
+        </w:rPr>
+        <w:t xml:space="preserve"> e </w:t>
+      </w:r>
+      <w:proofErr w:type="spellStart"/>
+      <w:r>
+        <w:rPr>
+          <w:b/>
+          <w:bCs/>
+        </w:rPr>
+        <w:t>import</w:t>
+      </w:r>
+      <w:proofErr w:type="spellEnd"/>
+      <w:r>
+        <w:rPr>
+          <w:b/>
+          <w:bCs/>
+        </w:rPr>
+        <w:t>)</w:t>
+      </w:r>
+    </w:p>
+    <w:p>
+      <w:pPr>
+        <w:jc w:val="center"/>
+        <w:rPr>
+          <w:b/>
+          <w:bCs/>
+        </w:rPr>
+      </w:pPr>
+    </w:p>
+    <w:p>
+      <w:r>
+        <w:t xml:space="preserve">Os módulos servem para isolarmos parte do código e reutilizarmos em outros arquivos, e iremos fazer isso não necessariamente utilizando uma função. </w:t>
+      </w:r>
+    </w:p>
+    <w:p>
+      <w:r>
+        <w:t>Aqui nós teremos uma melhor legibilidade e manutenibilidade do projeto</w:t>
+      </w:r>
+    </w:p>
+    <w:p>
+      <w:r>
+        <w:t xml:space="preserve">É muito melhor termos 5 arquivos com 100 linhas, do que um arquivo inteiro com 500 linhas, onde quando trabalhamos com os módulos cada módulo irá trabalhar apenas dentro de seu escopo, o que irá facilitar a legibilidade e manutenção desse código. </w:t>
+      </w:r>
+    </w:p>
+    <w:p/>
+    <w:p>
+      <w:r>
+        <w:t xml:space="preserve">Para exportarmos uma função podemos exportar elas como padrão através do seguinte comando: </w:t>
+      </w:r>
+    </w:p>
+    <w:p>
+      <w:proofErr w:type="spellStart"/>
+      <w:proofErr w:type="gramStart"/>
+      <w:r>
+        <w:t>export</w:t>
+      </w:r>
+      <w:proofErr w:type="spellEnd"/>
+      <w:r>
+        <w:t xml:space="preserve">  default</w:t>
+      </w:r>
+      <w:proofErr w:type="gramEnd"/>
+      <w:r>
+        <w:t xml:space="preserve"> nome da função ou constante ou objeto, ou </w:t>
+      </w:r>
+      <w:proofErr w:type="spellStart"/>
+      <w:r>
+        <w:t>array</w:t>
+      </w:r>
+      <w:proofErr w:type="spellEnd"/>
+      <w:r>
+        <w:t>...</w:t>
+      </w:r>
+    </w:p>
+    <w:p/>
+    <w:p/>
+    <w:p>
+      <w:pPr>
+        <w:shd w:val="clear" w:color="auto" w:fill="282A36"/>
+        <w:spacing w:after="0" w:line="285" w:lineRule="atLeast"/>
+        <w:rPr>
+          <w:rFonts w:ascii="Consolas" w:eastAsia="Times New Roman" w:hAnsi="Consolas" w:cs="Times New Roman"/>
+          <w:color w:val="F8F8F2"/>
+          <w:sz w:val="21"/>
+          <w:szCs w:val="21"/>
+          <w:lang w:eastAsia="pt-BR"/>
+        </w:rPr>
+      </w:pPr>
+      <w:proofErr w:type="spellStart"/>
+      <w:r>
+        <w:rPr>
+          <w:rFonts w:ascii="Consolas" w:eastAsia="Times New Roman" w:hAnsi="Consolas" w:cs="Times New Roman"/>
+          <w:color w:val="FF79C6"/>
+          <w:sz w:val="21"/>
+          <w:szCs w:val="21"/>
+          <w:lang w:eastAsia="pt-BR"/>
+        </w:rPr>
+        <w:lastRenderedPageBreak/>
+        <w:t>function</w:t>
+      </w:r>
+      <w:proofErr w:type="spellEnd"/>
+      <w:r>
+        <w:rPr>
+          <w:rFonts w:ascii="Consolas" w:eastAsia="Times New Roman" w:hAnsi="Consolas" w:cs="Times New Roman"/>
+          <w:color w:val="F8F8F2"/>
+          <w:sz w:val="21"/>
+          <w:szCs w:val="21"/>
+          <w:lang w:eastAsia="pt-BR"/>
+        </w:rPr>
+        <w:t xml:space="preserve"> </w:t>
+      </w:r>
+      <w:proofErr w:type="spellStart"/>
+      <w:r>
+        <w:rPr>
+          <w:rFonts w:ascii="Consolas" w:eastAsia="Times New Roman" w:hAnsi="Consolas" w:cs="Times New Roman"/>
+          <w:color w:val="50FA7B"/>
+          <w:sz w:val="21"/>
+          <w:szCs w:val="21"/>
+          <w:lang w:eastAsia="pt-BR"/>
+        </w:rPr>
+        <w:t>formatterCurrency</w:t>
+      </w:r>
+      <w:proofErr w:type="spellEnd"/>
+      <w:r>
+        <w:rPr>
+          <w:rFonts w:ascii="Consolas" w:eastAsia="Times New Roman" w:hAnsi="Consolas" w:cs="Times New Roman"/>
+          <w:color w:val="F8F8F2"/>
+          <w:sz w:val="21"/>
+          <w:szCs w:val="21"/>
+          <w:lang w:eastAsia="pt-BR"/>
+        </w:rPr>
+        <w:t>(</w:t>
+      </w:r>
+      <w:proofErr w:type="spellStart"/>
+      <w:r>
+        <w:rPr>
+          <w:rFonts w:ascii="Consolas" w:eastAsia="Times New Roman" w:hAnsi="Consolas" w:cs="Times New Roman"/>
+          <w:i/>
+          <w:iCs/>
+          <w:color w:val="FFB86C"/>
+          <w:sz w:val="21"/>
+          <w:szCs w:val="21"/>
+          <w:lang w:eastAsia="pt-BR"/>
+        </w:rPr>
+        <w:t>value</w:t>
+      </w:r>
+      <w:proofErr w:type="spellEnd"/>
+      <w:r>
+        <w:rPr>
+          <w:rFonts w:ascii="Consolas" w:eastAsia="Times New Roman" w:hAnsi="Consolas" w:cs="Times New Roman"/>
+          <w:color w:val="F8F8F2"/>
+          <w:sz w:val="21"/>
+          <w:szCs w:val="21"/>
+          <w:lang w:eastAsia="pt-BR"/>
+        </w:rPr>
+        <w:t>) {</w:t>
+      </w:r>
+    </w:p>
+    <w:p>
+      <w:pPr>
+        <w:shd w:val="clear" w:color="auto" w:fill="282A36"/>
+        <w:spacing w:after="0" w:line="285" w:lineRule="atLeast"/>
+        <w:rPr>
+          <w:rFonts w:ascii="Consolas" w:eastAsia="Times New Roman" w:hAnsi="Consolas" w:cs="Times New Roman"/>
+          <w:color w:val="F8F8F2"/>
+          <w:sz w:val="21"/>
+          <w:szCs w:val="21"/>
+          <w:lang w:eastAsia="pt-BR"/>
+        </w:rPr>
+      </w:pPr>
+      <w:r>
+        <w:rPr>
+          <w:rFonts w:ascii="Consolas" w:eastAsia="Times New Roman" w:hAnsi="Consolas" w:cs="Times New Roman"/>
+          <w:color w:val="F8F8F2"/>
+          <w:sz w:val="21"/>
+          <w:szCs w:val="21"/>
+          <w:lang w:eastAsia="pt-BR"/>
+        </w:rPr>
+        <w:t xml:space="preserve">  </w:t>
+      </w:r>
+      <w:proofErr w:type="spellStart"/>
+      <w:r>
+        <w:rPr>
+          <w:rFonts w:ascii="Consolas" w:eastAsia="Times New Roman" w:hAnsi="Consolas" w:cs="Times New Roman"/>
+          <w:color w:val="FF79C6"/>
+          <w:sz w:val="21"/>
+          <w:szCs w:val="21"/>
+          <w:lang w:eastAsia="pt-BR"/>
+        </w:rPr>
+        <w:t>return</w:t>
+      </w:r>
+      <w:proofErr w:type="spellEnd"/>
+      <w:r>
+        <w:rPr>
+          <w:rFonts w:ascii="Consolas" w:eastAsia="Times New Roman" w:hAnsi="Consolas" w:cs="Times New Roman"/>
+          <w:color w:val="F8F8F2"/>
+          <w:sz w:val="21"/>
+          <w:szCs w:val="21"/>
+          <w:lang w:eastAsia="pt-BR"/>
+        </w:rPr>
+        <w:t xml:space="preserve"> </w:t>
+      </w:r>
+      <w:proofErr w:type="spellStart"/>
+      <w:proofErr w:type="gramStart"/>
+      <w:r>
+        <w:rPr>
+          <w:rFonts w:ascii="Consolas" w:eastAsia="Times New Roman" w:hAnsi="Consolas" w:cs="Times New Roman"/>
+          <w:i/>
+          <w:iCs/>
+          <w:color w:val="FFB86C"/>
+          <w:sz w:val="21"/>
+          <w:szCs w:val="21"/>
+          <w:lang w:eastAsia="pt-BR"/>
+        </w:rPr>
+        <w:t>value</w:t>
+      </w:r>
+      <w:r>
+        <w:rPr>
+          <w:rFonts w:ascii="Consolas" w:eastAsia="Times New Roman" w:hAnsi="Consolas" w:cs="Times New Roman"/>
+          <w:color w:val="F8F8F2"/>
+          <w:sz w:val="21"/>
+          <w:szCs w:val="21"/>
+          <w:lang w:eastAsia="pt-BR"/>
+        </w:rPr>
+        <w:t>.</w:t>
+      </w:r>
+      <w:r>
+        <w:rPr>
+          <w:rFonts w:ascii="Consolas" w:eastAsia="Times New Roman" w:hAnsi="Consolas" w:cs="Times New Roman"/>
+          <w:color w:val="50FA7B"/>
+          <w:sz w:val="21"/>
+          <w:szCs w:val="21"/>
+          <w:lang w:eastAsia="pt-BR"/>
+        </w:rPr>
+        <w:t>toFixed</w:t>
+      </w:r>
+      <w:proofErr w:type="spellEnd"/>
+      <w:proofErr w:type="gramEnd"/>
+      <w:r>
+        <w:rPr>
+          <w:rFonts w:ascii="Consolas" w:eastAsia="Times New Roman" w:hAnsi="Consolas" w:cs="Times New Roman"/>
+          <w:color w:val="F8F8F2"/>
+          <w:sz w:val="21"/>
+          <w:szCs w:val="21"/>
+          <w:lang w:eastAsia="pt-BR"/>
+        </w:rPr>
+        <w:t>(</w:t>
+      </w:r>
+      <w:r>
+        <w:rPr>
+          <w:rFonts w:ascii="Consolas" w:eastAsia="Times New Roman" w:hAnsi="Consolas" w:cs="Times New Roman"/>
+          <w:color w:val="BD93F9"/>
+          <w:sz w:val="21"/>
+          <w:szCs w:val="21"/>
+          <w:lang w:eastAsia="pt-BR"/>
+        </w:rPr>
+        <w:t>2</w:t>
+      </w:r>
+      <w:r>
+        <w:rPr>
+          <w:rFonts w:ascii="Consolas" w:eastAsia="Times New Roman" w:hAnsi="Consolas" w:cs="Times New Roman"/>
+          <w:color w:val="F8F8F2"/>
+          <w:sz w:val="21"/>
+          <w:szCs w:val="21"/>
+          <w:lang w:eastAsia="pt-BR"/>
+        </w:rPr>
+        <w:t>)</w:t>
+      </w:r>
+    </w:p>
+    <w:p>
+      <w:pPr>
+        <w:shd w:val="clear" w:color="auto" w:fill="282A36"/>
+        <w:spacing w:after="0" w:line="285" w:lineRule="atLeast"/>
+        <w:rPr>
+          <w:rFonts w:ascii="Consolas" w:eastAsia="Times New Roman" w:hAnsi="Consolas" w:cs="Times New Roman"/>
+          <w:color w:val="F8F8F2"/>
+          <w:sz w:val="21"/>
+          <w:szCs w:val="21"/>
+          <w:lang w:eastAsia="pt-BR"/>
+        </w:rPr>
+      </w:pPr>
+      <w:r>
+        <w:rPr>
+          <w:rFonts w:ascii="Consolas" w:eastAsia="Times New Roman" w:hAnsi="Consolas" w:cs="Times New Roman"/>
+          <w:color w:val="F8F8F2"/>
+          <w:sz w:val="21"/>
+          <w:szCs w:val="21"/>
+          <w:lang w:eastAsia="pt-BR"/>
+        </w:rPr>
+        <w:t>}</w:t>
+      </w:r>
+    </w:p>
+    <w:p>
+      <w:pPr>
+        <w:shd w:val="clear" w:color="auto" w:fill="282A36"/>
+        <w:spacing w:after="0" w:line="285" w:lineRule="atLeast"/>
+        <w:rPr>
+          <w:rFonts w:ascii="Consolas" w:eastAsia="Times New Roman" w:hAnsi="Consolas" w:cs="Times New Roman"/>
+          <w:color w:val="F8F8F2"/>
+          <w:sz w:val="21"/>
+          <w:szCs w:val="21"/>
+          <w:lang w:eastAsia="pt-BR"/>
+        </w:rPr>
+      </w:pPr>
+    </w:p>
+    <w:p>
+      <w:pPr>
+        <w:shd w:val="clear" w:color="auto" w:fill="282A36"/>
+        <w:spacing w:after="0" w:line="285" w:lineRule="atLeast"/>
+        <w:rPr>
+          <w:rFonts w:ascii="Consolas" w:eastAsia="Times New Roman" w:hAnsi="Consolas" w:cs="Times New Roman"/>
+          <w:color w:val="F8F8F2"/>
+          <w:sz w:val="21"/>
+          <w:szCs w:val="21"/>
+          <w:lang w:eastAsia="pt-BR"/>
+        </w:rPr>
+      </w:pPr>
+      <w:proofErr w:type="spellStart"/>
+      <w:r>
+        <w:rPr>
+          <w:rFonts w:ascii="Consolas" w:eastAsia="Times New Roman" w:hAnsi="Consolas" w:cs="Times New Roman"/>
+          <w:color w:val="FF79C6"/>
+          <w:sz w:val="21"/>
+          <w:szCs w:val="21"/>
+          <w:lang w:eastAsia="pt-BR"/>
+        </w:rPr>
+        <w:t>export</w:t>
+      </w:r>
+      <w:proofErr w:type="spellEnd"/>
+      <w:r>
+        <w:rPr>
+          <w:rFonts w:ascii="Consolas" w:eastAsia="Times New Roman" w:hAnsi="Consolas" w:cs="Times New Roman"/>
+          <w:color w:val="F8F8F2"/>
+          <w:sz w:val="21"/>
+          <w:szCs w:val="21"/>
+          <w:lang w:eastAsia="pt-BR"/>
+        </w:rPr>
+        <w:t xml:space="preserve"> </w:t>
+      </w:r>
+      <w:r>
+        <w:rPr>
+          <w:rFonts w:ascii="Consolas" w:eastAsia="Times New Roman" w:hAnsi="Consolas" w:cs="Times New Roman"/>
+          <w:color w:val="FF79C6"/>
+          <w:sz w:val="21"/>
+          <w:szCs w:val="21"/>
+          <w:lang w:eastAsia="pt-BR"/>
+        </w:rPr>
+        <w:t>default</w:t>
+      </w:r>
+      <w:r>
+        <w:rPr>
+          <w:rFonts w:ascii="Consolas" w:eastAsia="Times New Roman" w:hAnsi="Consolas" w:cs="Times New Roman"/>
+          <w:color w:val="F8F8F2"/>
+          <w:sz w:val="21"/>
+          <w:szCs w:val="21"/>
+          <w:lang w:eastAsia="pt-BR"/>
+        </w:rPr>
+        <w:t xml:space="preserve"> </w:t>
+      </w:r>
+      <w:proofErr w:type="spellStart"/>
+      <w:r>
+        <w:rPr>
+          <w:rFonts w:ascii="Consolas" w:eastAsia="Times New Roman" w:hAnsi="Consolas" w:cs="Times New Roman"/>
+          <w:color w:val="50FA7B"/>
+          <w:sz w:val="21"/>
+          <w:szCs w:val="21"/>
+          <w:lang w:eastAsia="pt-BR"/>
+        </w:rPr>
+        <w:t>formatterCurrency</w:t>
+      </w:r>
+      <w:proofErr w:type="spellEnd"/>
+    </w:p>
+    <w:p/>
+    <w:p/>
+    <w:p>
+      <w:r>
+        <w:t xml:space="preserve">No arquivo que queremos receber esse </w:t>
+      </w:r>
+      <w:proofErr w:type="spellStart"/>
+      <w:r>
+        <w:t>export</w:t>
+      </w:r>
+      <w:proofErr w:type="spellEnd"/>
+      <w:r>
+        <w:t xml:space="preserve">, ao utilizamos o </w:t>
+      </w:r>
+      <w:proofErr w:type="spellStart"/>
+      <w:r>
+        <w:t>export</w:t>
+      </w:r>
+      <w:proofErr w:type="spellEnd"/>
+      <w:r>
+        <w:t xml:space="preserve"> default, iremos utilizar o </w:t>
+      </w:r>
+      <w:proofErr w:type="spellStart"/>
+      <w:r>
+        <w:t>import</w:t>
+      </w:r>
+      <w:proofErr w:type="spellEnd"/>
+      <w:r>
+        <w:t>, o nome da função ou elemento que queremos importar e definiremos a sua pasta.</w:t>
+      </w:r>
+    </w:p>
+    <w:p/>
+    <w:p>
+      <w:r>
+        <w:t xml:space="preserve">Veja abaixo: </w:t>
+      </w:r>
+    </w:p>
+    <w:p>
+      <w:pPr>
+        <w:shd w:val="clear" w:color="auto" w:fill="282A36"/>
+        <w:spacing w:after="0" w:line="285" w:lineRule="atLeast"/>
+        <w:rPr>
+          <w:rFonts w:ascii="Consolas" w:eastAsia="Times New Roman" w:hAnsi="Consolas" w:cs="Times New Roman"/>
+          <w:color w:val="F8F8F2"/>
+          <w:sz w:val="21"/>
+          <w:szCs w:val="21"/>
+          <w:lang w:eastAsia="pt-BR"/>
+        </w:rPr>
+      </w:pPr>
+      <w:proofErr w:type="spellStart"/>
+      <w:r>
+        <w:rPr>
+          <w:rFonts w:ascii="Consolas" w:eastAsia="Times New Roman" w:hAnsi="Consolas" w:cs="Times New Roman"/>
+          <w:color w:val="FF79C6"/>
+          <w:sz w:val="21"/>
+          <w:szCs w:val="21"/>
+          <w:lang w:eastAsia="pt-BR"/>
+        </w:rPr>
+        <w:t>import</w:t>
+      </w:r>
+      <w:proofErr w:type="spellEnd"/>
+      <w:r>
+        <w:rPr>
+          <w:rFonts w:ascii="Consolas" w:eastAsia="Times New Roman" w:hAnsi="Consolas" w:cs="Times New Roman"/>
+          <w:color w:val="F8F8F2"/>
+          <w:sz w:val="21"/>
+          <w:szCs w:val="21"/>
+          <w:lang w:eastAsia="pt-BR"/>
+        </w:rPr>
+        <w:t xml:space="preserve"> </w:t>
+      </w:r>
+      <w:proofErr w:type="spellStart"/>
+      <w:r>
+        <w:rPr>
+          <w:rFonts w:ascii="Consolas" w:eastAsia="Times New Roman" w:hAnsi="Consolas" w:cs="Times New Roman"/>
+          <w:color w:val="F8F8F2"/>
+          <w:sz w:val="21"/>
+          <w:szCs w:val="21"/>
+          <w:lang w:eastAsia="pt-BR"/>
+        </w:rPr>
+        <w:t>formatterCurrency</w:t>
+      </w:r>
+      <w:proofErr w:type="spellEnd"/>
+      <w:r>
+        <w:rPr>
+          <w:rFonts w:ascii="Consolas" w:eastAsia="Times New Roman" w:hAnsi="Consolas" w:cs="Times New Roman"/>
+          <w:color w:val="F8F8F2"/>
+          <w:sz w:val="21"/>
+          <w:szCs w:val="21"/>
+          <w:lang w:eastAsia="pt-BR"/>
+        </w:rPr>
+        <w:t xml:space="preserve"> </w:t>
+      </w:r>
+      <w:proofErr w:type="spellStart"/>
+      <w:r>
+        <w:rPr>
+          <w:rFonts w:ascii="Consolas" w:eastAsia="Times New Roman" w:hAnsi="Consolas" w:cs="Times New Roman"/>
+          <w:color w:val="FF79C6"/>
+          <w:sz w:val="21"/>
+          <w:szCs w:val="21"/>
+          <w:lang w:eastAsia="pt-BR"/>
+        </w:rPr>
+        <w:t>from</w:t>
+      </w:r>
+      <w:proofErr w:type="spellEnd"/>
+      <w:r>
+        <w:rPr>
+          <w:rFonts w:ascii="Consolas" w:eastAsia="Times New Roman" w:hAnsi="Consolas" w:cs="Times New Roman"/>
+          <w:color w:val="F8F8F2"/>
+          <w:sz w:val="21"/>
+          <w:szCs w:val="21"/>
+          <w:lang w:eastAsia="pt-BR"/>
+        </w:rPr>
+        <w:t xml:space="preserve"> </w:t>
+      </w:r>
+      <w:r>
+        <w:rPr>
+          <w:rFonts w:ascii="Consolas" w:eastAsia="Times New Roman" w:hAnsi="Consolas" w:cs="Times New Roman"/>
+          <w:color w:val="E9F284"/>
+          <w:sz w:val="21"/>
+          <w:szCs w:val="21"/>
+          <w:lang w:eastAsia="pt-BR"/>
+        </w:rPr>
+        <w:t>'</w:t>
+      </w:r>
+      <w:r>
+        <w:rPr>
+          <w:rFonts w:ascii="Consolas" w:eastAsia="Times New Roman" w:hAnsi="Consolas" w:cs="Times New Roman"/>
+          <w:color w:val="F1FA8C"/>
+          <w:sz w:val="21"/>
+          <w:szCs w:val="21"/>
+          <w:lang w:eastAsia="pt-BR"/>
+        </w:rPr>
+        <w:t>./module.js</w:t>
+      </w:r>
+      <w:r>
+        <w:rPr>
+          <w:rFonts w:ascii="Consolas" w:eastAsia="Times New Roman" w:hAnsi="Consolas" w:cs="Times New Roman"/>
+          <w:color w:val="E9F284"/>
+          <w:sz w:val="21"/>
+          <w:szCs w:val="21"/>
+          <w:lang w:eastAsia="pt-BR"/>
+        </w:rPr>
+        <w:t>'</w:t>
+      </w:r>
+    </w:p>
+    <w:p>
+      <w:pPr>
+        <w:shd w:val="clear" w:color="auto" w:fill="282A36"/>
+        <w:spacing w:after="0" w:line="285" w:lineRule="atLeast"/>
+        <w:rPr>
+          <w:rFonts w:ascii="Consolas" w:eastAsia="Times New Roman" w:hAnsi="Consolas" w:cs="Times New Roman"/>
+          <w:color w:val="F8F8F2"/>
+          <w:sz w:val="21"/>
+          <w:szCs w:val="21"/>
+          <w:lang w:eastAsia="pt-BR"/>
+        </w:rPr>
+      </w:pPr>
+    </w:p>
+    <w:p>
+      <w:pPr>
+        <w:shd w:val="clear" w:color="auto" w:fill="282A36"/>
+        <w:spacing w:after="0" w:line="285" w:lineRule="atLeast"/>
+        <w:rPr>
+          <w:rFonts w:ascii="Consolas" w:eastAsia="Times New Roman" w:hAnsi="Consolas" w:cs="Times New Roman"/>
+          <w:color w:val="F8F8F2"/>
+          <w:sz w:val="21"/>
+          <w:szCs w:val="21"/>
+          <w:lang w:eastAsia="pt-BR"/>
+        </w:rPr>
+      </w:pPr>
+      <w:proofErr w:type="spellStart"/>
+      <w:r>
+        <w:rPr>
+          <w:rFonts w:ascii="Consolas" w:eastAsia="Times New Roman" w:hAnsi="Consolas" w:cs="Times New Roman"/>
+          <w:color w:val="FF79C6"/>
+          <w:sz w:val="21"/>
+          <w:szCs w:val="21"/>
+          <w:lang w:eastAsia="pt-BR"/>
+        </w:rPr>
+        <w:t>const</w:t>
+      </w:r>
+      <w:proofErr w:type="spellEnd"/>
+      <w:r>
+        <w:rPr>
+          <w:rFonts w:ascii="Consolas" w:eastAsia="Times New Roman" w:hAnsi="Consolas" w:cs="Times New Roman"/>
+          <w:color w:val="F8F8F2"/>
+          <w:sz w:val="21"/>
+          <w:szCs w:val="21"/>
+          <w:lang w:eastAsia="pt-BR"/>
+        </w:rPr>
+        <w:t xml:space="preserve"> </w:t>
+      </w:r>
+      <w:proofErr w:type="spellStart"/>
+      <w:r>
+        <w:rPr>
+          <w:rFonts w:ascii="Consolas" w:eastAsia="Times New Roman" w:hAnsi="Consolas" w:cs="Times New Roman"/>
+          <w:color w:val="BD93F9"/>
+          <w:sz w:val="21"/>
+          <w:szCs w:val="21"/>
+          <w:lang w:eastAsia="pt-BR"/>
+        </w:rPr>
+        <w:t>result</w:t>
+      </w:r>
+      <w:proofErr w:type="spellEnd"/>
+      <w:r>
+        <w:rPr>
+          <w:rFonts w:ascii="Consolas" w:eastAsia="Times New Roman" w:hAnsi="Consolas" w:cs="Times New Roman"/>
+          <w:color w:val="F8F8F2"/>
+          <w:sz w:val="21"/>
+          <w:szCs w:val="21"/>
+          <w:lang w:eastAsia="pt-BR"/>
+        </w:rPr>
+        <w:t xml:space="preserve"> </w:t>
+      </w:r>
+      <w:r>
+        <w:rPr>
+          <w:rFonts w:ascii="Consolas" w:eastAsia="Times New Roman" w:hAnsi="Consolas" w:cs="Times New Roman"/>
+          <w:color w:val="FF79C6"/>
+          <w:sz w:val="21"/>
+          <w:szCs w:val="21"/>
+          <w:lang w:eastAsia="pt-BR"/>
+        </w:rPr>
+        <w:t>=</w:t>
+      </w:r>
+      <w:r>
+        <w:rPr>
+          <w:rFonts w:ascii="Consolas" w:eastAsia="Times New Roman" w:hAnsi="Consolas" w:cs="Times New Roman"/>
+          <w:color w:val="F8F8F2"/>
+          <w:sz w:val="21"/>
+          <w:szCs w:val="21"/>
+          <w:lang w:eastAsia="pt-BR"/>
+        </w:rPr>
+        <w:t xml:space="preserve"> </w:t>
+      </w:r>
+      <w:proofErr w:type="spellStart"/>
+      <w:proofErr w:type="gramStart"/>
+      <w:r>
+        <w:rPr>
+          <w:rFonts w:ascii="Consolas" w:eastAsia="Times New Roman" w:hAnsi="Consolas" w:cs="Times New Roman"/>
+          <w:color w:val="50FA7B"/>
+          <w:sz w:val="21"/>
+          <w:szCs w:val="21"/>
+          <w:lang w:eastAsia="pt-BR"/>
+        </w:rPr>
+        <w:t>formatterCurrency</w:t>
+      </w:r>
+      <w:proofErr w:type="spellEnd"/>
+      <w:r>
+        <w:rPr>
+          <w:rFonts w:ascii="Consolas" w:eastAsia="Times New Roman" w:hAnsi="Consolas" w:cs="Times New Roman"/>
+          <w:color w:val="F8F8F2"/>
+          <w:sz w:val="21"/>
+          <w:szCs w:val="21"/>
+          <w:lang w:eastAsia="pt-BR"/>
+        </w:rPr>
+        <w:t>(</w:t>
+      </w:r>
+      <w:proofErr w:type="gramEnd"/>
+      <w:r>
+        <w:rPr>
+          <w:rFonts w:ascii="Consolas" w:eastAsia="Times New Roman" w:hAnsi="Consolas" w:cs="Times New Roman"/>
+          <w:color w:val="BD93F9"/>
+          <w:sz w:val="21"/>
+          <w:szCs w:val="21"/>
+          <w:lang w:eastAsia="pt-BR"/>
+        </w:rPr>
+        <w:t>2000.787</w:t>
+      </w:r>
+      <w:r>
+        <w:rPr>
+          <w:rFonts w:ascii="Consolas" w:eastAsia="Times New Roman" w:hAnsi="Consolas" w:cs="Times New Roman"/>
+          <w:color w:val="F8F8F2"/>
+          <w:sz w:val="21"/>
+          <w:szCs w:val="21"/>
+          <w:lang w:eastAsia="pt-BR"/>
+        </w:rPr>
+        <w:t>)</w:t>
+      </w:r>
+    </w:p>
+    <w:p>
+      <w:pPr>
+        <w:shd w:val="clear" w:color="auto" w:fill="282A36"/>
+        <w:spacing w:after="0" w:line="285" w:lineRule="atLeast"/>
+        <w:rPr>
+          <w:rFonts w:ascii="Consolas" w:eastAsia="Times New Roman" w:hAnsi="Consolas" w:cs="Times New Roman"/>
+          <w:color w:val="F8F8F2"/>
+          <w:sz w:val="21"/>
+          <w:szCs w:val="21"/>
+          <w:lang w:eastAsia="pt-BR"/>
+        </w:rPr>
+      </w:pPr>
+    </w:p>
+    <w:p>
+      <w:pPr>
+        <w:shd w:val="clear" w:color="auto" w:fill="282A36"/>
+        <w:spacing w:after="0" w:line="285" w:lineRule="atLeast"/>
+        <w:rPr>
+          <w:rFonts w:ascii="Consolas" w:eastAsia="Times New Roman" w:hAnsi="Consolas" w:cs="Times New Roman"/>
+          <w:color w:val="F8F8F2"/>
+          <w:sz w:val="21"/>
+          <w:szCs w:val="21"/>
+          <w:lang w:eastAsia="pt-BR"/>
+        </w:rPr>
+      </w:pPr>
+      <w:r>
+        <w:rPr>
+          <w:rFonts w:ascii="Consolas" w:eastAsia="Times New Roman" w:hAnsi="Consolas" w:cs="Times New Roman"/>
+          <w:color w:val="BD93F9"/>
+          <w:sz w:val="21"/>
+          <w:szCs w:val="21"/>
+          <w:lang w:eastAsia="pt-BR"/>
+        </w:rPr>
+        <w:t>console</w:t>
+      </w:r>
+      <w:r>
+        <w:rPr>
+          <w:rFonts w:ascii="Consolas" w:eastAsia="Times New Roman" w:hAnsi="Consolas" w:cs="Times New Roman"/>
+          <w:color w:val="F8F8F2"/>
+          <w:sz w:val="21"/>
+          <w:szCs w:val="21"/>
+          <w:lang w:eastAsia="pt-BR"/>
+        </w:rPr>
+        <w:t>.</w:t>
+      </w:r>
+      <w:r>
+        <w:rPr>
+          <w:rFonts w:ascii="Consolas" w:eastAsia="Times New Roman" w:hAnsi="Consolas" w:cs="Times New Roman"/>
+          <w:color w:val="50FA7B"/>
+          <w:sz w:val="21"/>
+          <w:szCs w:val="21"/>
+          <w:lang w:eastAsia="pt-BR"/>
+        </w:rPr>
+        <w:t>log</w:t>
+      </w:r>
+      <w:r>
+        <w:rPr>
+          <w:rFonts w:ascii="Consolas" w:eastAsia="Times New Roman" w:hAnsi="Consolas" w:cs="Times New Roman"/>
+          <w:color w:val="F8F8F2"/>
+          <w:sz w:val="21"/>
+          <w:szCs w:val="21"/>
+          <w:lang w:eastAsia="pt-BR"/>
+        </w:rPr>
+        <w:t>(</w:t>
+      </w:r>
+      <w:proofErr w:type="spellStart"/>
+      <w:r>
+        <w:rPr>
+          <w:rFonts w:ascii="Consolas" w:eastAsia="Times New Roman" w:hAnsi="Consolas" w:cs="Times New Roman"/>
+          <w:color w:val="BD93F9"/>
+          <w:sz w:val="21"/>
+          <w:szCs w:val="21"/>
+          <w:lang w:eastAsia="pt-BR"/>
+        </w:rPr>
+        <w:t>result</w:t>
+      </w:r>
+      <w:proofErr w:type="spellEnd"/>
+      <w:r>
+        <w:rPr>
+          <w:rFonts w:ascii="Consolas" w:eastAsia="Times New Roman" w:hAnsi="Consolas" w:cs="Times New Roman"/>
+          <w:color w:val="F8F8F2"/>
+          <w:sz w:val="21"/>
+          <w:szCs w:val="21"/>
+          <w:lang w:eastAsia="pt-BR"/>
+        </w:rPr>
+        <w:t>)</w:t>
+      </w:r>
+    </w:p>
+    <w:p/>
+    <w:p>
+      <w:r>
+        <w:drawing>
+          <wp:inline distT="0" distB="0" distL="0" distR="0" wp14:anchorId="36E46C7C" wp14:editId="77A06F73">
+            <wp:extent cx="5400040" cy="668020"/>
+            <wp:effectExtent l="0" t="0" r="0" b="0"/>
+            <wp:docPr id="2" name="Imagem 2"/>
+            <wp:cNvGraphicFramePr>
+              <a:graphicFrameLocks xmlns:a="http://schemas.openxmlformats.org/drawingml/2006/main" noChangeAspect="1"/>
+            </wp:cNvGraphicFramePr>
+            <a:graphic xmlns:a="http://schemas.openxmlformats.org/drawingml/2006/main">
+              <a:graphicData uri="http://schemas.openxmlformats.org/drawingml/2006/picture">
+                <pic:pic xmlns:pic="http://schemas.openxmlformats.org/drawingml/2006/picture">
+                  <pic:nvPicPr>
+                    <pic:cNvPr id="1" name=""/>
+                    <pic:cNvPicPr/>
+                  </pic:nvPicPr>
+                  <pic:blipFill>
+                    <a:blip r:embed="rId6"/>
+                    <a:stretch>
+                      <a:fillRect/>
+                    </a:stretch>
+                  </pic:blipFill>
+                  <pic:spPr>
+                    <a:xfrm>
+                      <a:off x="0" y="0"/>
+                      <a:ext cx="5400040" cy="668020"/>
+                    </a:xfrm>
+                    <a:prstGeom prst="rect">
+                      <a:avLst/>
+                    </a:prstGeom>
+                  </pic:spPr>
+                </pic:pic>
+              </a:graphicData>
+            </a:graphic>
+          </wp:inline>
+        </w:drawing>
+      </w:r>
+    </w:p>
+    <w:p/>
+    <w:p>
+      <w:r>
+        <w:t>Quando exportamos como default, tanto faz o nome que iremos importar, pois o que estamos buscando mesmo é a função que foi exportada em nosso outro arquivo, veja.</w:t>
+      </w:r>
+    </w:p>
+    <w:p/>
+    <w:p>
+      <w:r>
+        <w:drawing>
+          <wp:inline distT="0" distB="0" distL="0" distR="0" wp14:anchorId="332D0AD5" wp14:editId="62056292">
+            <wp:extent cx="4753638" cy="1476581"/>
+            <wp:effectExtent l="0" t="0" r="8890" b="9525"/>
+            <wp:docPr id="3" name="Imagem 3" descr="Texto&#10;&#10;Descrição gerada automaticamente"/>
+            <wp:cNvGraphicFramePr>
+              <a:graphicFrameLocks xmlns:a="http://schemas.openxmlformats.org/drawingml/2006/main" noChangeAspect="1"/>
+            </wp:cNvGraphicFramePr>
+            <a:graphic xmlns:a="http://schemas.openxmlformats.org/drawingml/2006/main">
+              <a:graphicData uri="http://schemas.openxmlformats.org/drawingml/2006/picture">
+                <pic:pic xmlns:pic="http://schemas.openxmlformats.org/drawingml/2006/picture">
+                  <pic:nvPicPr>
+                    <pic:cNvPr id="3" name="Imagem 3" descr="Texto&#10;&#10;Descrição gerada automaticamente"/>
+                    <pic:cNvPicPr/>
+                  </pic:nvPicPr>
+                  <pic:blipFill>
+                    <a:blip r:embed="rId7"/>
+                    <a:stretch>
+                      <a:fillRect/>
+                    </a:stretch>
+                  </pic:blipFill>
+                  <pic:spPr>
+                    <a:xfrm>
+                      <a:off x="0" y="0"/>
+                      <a:ext cx="4753638" cy="1476581"/>
+                    </a:xfrm>
+                    <a:prstGeom prst="rect">
+                      <a:avLst/>
+                    </a:prstGeom>
+                  </pic:spPr>
+                </pic:pic>
+              </a:graphicData>
+            </a:graphic>
+          </wp:inline>
+        </w:drawing>
+      </w:r>
+    </w:p>
+    <w:p/>
+    <w:p>
+      <w:r>
+        <w:drawing>
+          <wp:inline distT="0" distB="0" distL="0" distR="0" wp14:anchorId="465C0E96" wp14:editId="4C3BA8B3">
+            <wp:extent cx="5400040" cy="1145540"/>
+            <wp:effectExtent l="0" t="0" r="0" b="0"/>
+            <wp:docPr id="4" name="Imagem 4" descr="Texto&#10;&#10;Descrição gerada automaticamente"/>
+            <wp:cNvGraphicFramePr>
+              <a:graphicFrameLocks xmlns:a="http://schemas.openxmlformats.org/drawingml/2006/main" noChangeAspect="1"/>
+            </wp:cNvGraphicFramePr>
+            <a:graphic xmlns:a="http://schemas.openxmlformats.org/drawingml/2006/main">
+              <a:graphicData uri="http://schemas.openxmlformats.org/drawingml/2006/picture">
+                <pic:pic xmlns:pic="http://schemas.openxmlformats.org/drawingml/2006/picture">
+                  <pic:nvPicPr>
+                    <pic:cNvPr id="4" name="Imagem 4" descr="Texto&#10;&#10;Descrição gerada automaticamente"/>
+                    <pic:cNvPicPr/>
+                  </pic:nvPicPr>
+                  <pic:blipFill>
+                    <a:blip r:embed="rId8"/>
+                    <a:stretch>
+                      <a:fillRect/>
+                    </a:stretch>
+                  </pic:blipFill>
+                  <pic:spPr>
+                    <a:xfrm>
+                      <a:off x="0" y="0"/>
+                      <a:ext cx="5400040" cy="1145540"/>
+                    </a:xfrm>
+                    <a:prstGeom prst="rect">
+                      <a:avLst/>
+                    </a:prstGeom>
+                  </pic:spPr>
+                </pic:pic>
+              </a:graphicData>
+            </a:graphic>
+          </wp:inline>
+        </w:drawing>
+      </w:r>
+    </w:p>
+    <w:p/>
+    <w:p>
+      <w:r>
+        <w:lastRenderedPageBreak/>
+        <w:t xml:space="preserve">Isso acontece por estarmos trabalhando com os escopos do arquivo, onde o arquivo module é onde temos o escopo da função </w:t>
+      </w:r>
+      <w:proofErr w:type="spellStart"/>
+      <w:r>
+        <w:t>formatCurrency</w:t>
+      </w:r>
+      <w:proofErr w:type="spellEnd"/>
+      <w:r>
+        <w:t xml:space="preserve"> que está definida como uma função exportável. </w:t>
+      </w:r>
+    </w:p>
+    <w:p>
+      <w:r>
+        <w:t>No index.js nós teremos apenas em seu escopo uma instrução que será feita com a utilização do module.js</w:t>
+      </w:r>
+    </w:p>
+    <w:p/>
+    <w:p>
+      <w:r>
+        <w:t xml:space="preserve">Um outro padrão é utilizarmos um </w:t>
+      </w:r>
+      <w:proofErr w:type="spellStart"/>
+      <w:r>
+        <w:t>export</w:t>
+      </w:r>
+      <w:proofErr w:type="spellEnd"/>
+      <w:r>
+        <w:t xml:space="preserve"> somente de uma função e não do seu arquivo como completo por conta do </w:t>
+      </w:r>
+      <w:proofErr w:type="spellStart"/>
+      <w:r>
+        <w:t>export</w:t>
+      </w:r>
+      <w:proofErr w:type="spellEnd"/>
+      <w:r>
+        <w:t xml:space="preserve"> default. Veja: </w:t>
+      </w:r>
+    </w:p>
+    <w:p/>
+    <w:p>
+      <w:r>
+        <w:drawing>
+          <wp:inline distT="0" distB="0" distL="0" distR="0" wp14:anchorId="20F7ADEF" wp14:editId="58D87EDE">
+            <wp:extent cx="5001323" cy="1657581"/>
+            <wp:effectExtent l="0" t="0" r="8890" b="0"/>
+            <wp:docPr id="5" name="Imagem 5" descr="Texto&#10;&#10;Descrição gerada automaticamente"/>
+            <wp:cNvGraphicFramePr>
+              <a:graphicFrameLocks xmlns:a="http://schemas.openxmlformats.org/drawingml/2006/main" noChangeAspect="1"/>
+            </wp:cNvGraphicFramePr>
+            <a:graphic xmlns:a="http://schemas.openxmlformats.org/drawingml/2006/main">
+              <a:graphicData uri="http://schemas.openxmlformats.org/drawingml/2006/picture">
+                <pic:pic xmlns:pic="http://schemas.openxmlformats.org/drawingml/2006/picture">
+                  <pic:nvPicPr>
+                    <pic:cNvPr id="5" name="Imagem 5" descr="Texto&#10;&#10;Descrição gerada automaticamente"/>
+                    <pic:cNvPicPr/>
+                  </pic:nvPicPr>
+                  <pic:blipFill>
+                    <a:blip r:embed="rId9"/>
+                    <a:stretch>
+                      <a:fillRect/>
+                    </a:stretch>
+                  </pic:blipFill>
+                  <pic:spPr>
+                    <a:xfrm>
+                      <a:off x="0" y="0"/>
+                      <a:ext cx="5001323" cy="1657581"/>
+                    </a:xfrm>
+                    <a:prstGeom prst="rect">
+                      <a:avLst/>
+                    </a:prstGeom>
+                  </pic:spPr>
+                </pic:pic>
+              </a:graphicData>
+            </a:graphic>
+          </wp:inline>
+        </w:drawing>
+      </w:r>
+    </w:p>
+    <w:p/>
+    <w:p/>
+    <w:p>
+      <w:r>
+        <w:drawing>
+          <wp:inline distT="0" distB="0" distL="0" distR="0" wp14:anchorId="1420C453" wp14:editId="6D2CC84E">
+            <wp:extent cx="5400040" cy="1497965"/>
+            <wp:effectExtent l="0" t="0" r="0" b="6985"/>
+            <wp:docPr id="6" name="Imagem 6" descr="Tela de computador com texto preto sobre fundo branco&#10;&#10;Descrição gerada automaticamente"/>
+            <wp:cNvGraphicFramePr>
+              <a:graphicFrameLocks xmlns:a="http://schemas.openxmlformats.org/drawingml/2006/main" noChangeAspect="1"/>
+            </wp:cNvGraphicFramePr>
+            <a:graphic xmlns:a="http://schemas.openxmlformats.org/drawingml/2006/main">
+              <a:graphicData uri="http://schemas.openxmlformats.org/drawingml/2006/picture">
+                <pic:pic xmlns:pic="http://schemas.openxmlformats.org/drawingml/2006/picture">
+                  <pic:nvPicPr>
+                    <pic:cNvPr id="6" name="Imagem 6" descr="Tela de computador com texto preto sobre fundo branco&#10;&#10;Descrição gerada automaticamente"/>
+                    <pic:cNvPicPr/>
+                  </pic:nvPicPr>
+                  <pic:blipFill>
+                    <a:blip r:embed="rId10"/>
+                    <a:stretch>
+                      <a:fillRect/>
+                    </a:stretch>
+                  </pic:blipFill>
+                  <pic:spPr>
+                    <a:xfrm>
+                      <a:off x="0" y="0"/>
+                      <a:ext cx="5400040" cy="1497965"/>
+                    </a:xfrm>
+                    <a:prstGeom prst="rect">
+                      <a:avLst/>
+                    </a:prstGeom>
+                  </pic:spPr>
+                </pic:pic>
+              </a:graphicData>
+            </a:graphic>
+          </wp:inline>
+        </w:drawing>
+      </w:r>
+    </w:p>
+    <w:p/>
+    <w:p>
+      <w:r>
+        <w:t xml:space="preserve">Podemos também renomear da seguinte forma: </w:t>
+      </w:r>
+    </w:p>
+    <w:p/>
+    <w:p>
+      <w:pPr>
+        <w:shd w:val="clear" w:color="auto" w:fill="282A36"/>
+        <w:spacing w:after="0" w:line="285" w:lineRule="atLeast"/>
+        <w:rPr>
+          <w:rFonts w:ascii="Consolas" w:eastAsia="Times New Roman" w:hAnsi="Consolas" w:cs="Times New Roman"/>
+          <w:color w:val="F8F8F2"/>
+          <w:sz w:val="21"/>
+          <w:szCs w:val="21"/>
+          <w:lang w:eastAsia="pt-BR"/>
+        </w:rPr>
+      </w:pPr>
+      <w:proofErr w:type="spellStart"/>
+      <w:r>
+        <w:rPr>
+          <w:rFonts w:ascii="Consolas" w:eastAsia="Times New Roman" w:hAnsi="Consolas" w:cs="Times New Roman"/>
+          <w:color w:val="FF79C6"/>
+          <w:sz w:val="21"/>
+          <w:szCs w:val="21"/>
+          <w:lang w:eastAsia="pt-BR"/>
+        </w:rPr>
+        <w:t>import</w:t>
+      </w:r>
+      <w:proofErr w:type="spellEnd"/>
+      <w:r>
+        <w:rPr>
+          <w:rFonts w:ascii="Consolas" w:eastAsia="Times New Roman" w:hAnsi="Consolas" w:cs="Times New Roman"/>
+          <w:color w:val="F8F8F2"/>
+          <w:sz w:val="21"/>
+          <w:szCs w:val="21"/>
+          <w:lang w:eastAsia="pt-BR"/>
+        </w:rPr>
+        <w:t xml:space="preserve"> </w:t>
+      </w:r>
+      <w:proofErr w:type="gramStart"/>
+      <w:r>
+        <w:rPr>
+          <w:rFonts w:ascii="Consolas" w:eastAsia="Times New Roman" w:hAnsi="Consolas" w:cs="Times New Roman"/>
+          <w:color w:val="F8F8F2"/>
+          <w:sz w:val="21"/>
+          <w:szCs w:val="21"/>
+          <w:lang w:eastAsia="pt-BR"/>
+        </w:rPr>
+        <w:t xml:space="preserve">{ </w:t>
+      </w:r>
+      <w:proofErr w:type="spellStart"/>
+      <w:r>
+        <w:rPr>
+          <w:rFonts w:ascii="Consolas" w:eastAsia="Times New Roman" w:hAnsi="Consolas" w:cs="Times New Roman"/>
+          <w:i/>
+          <w:iCs/>
+          <w:color w:val="FFB86C"/>
+          <w:sz w:val="21"/>
+          <w:szCs w:val="21"/>
+          <w:lang w:eastAsia="pt-BR"/>
+        </w:rPr>
+        <w:t>formatCurrency</w:t>
+      </w:r>
+      <w:proofErr w:type="spellEnd"/>
+      <w:proofErr w:type="gramEnd"/>
+      <w:r>
+        <w:rPr>
+          <w:rFonts w:ascii="Consolas" w:eastAsia="Times New Roman" w:hAnsi="Consolas" w:cs="Times New Roman"/>
+          <w:color w:val="F8F8F2"/>
+          <w:sz w:val="21"/>
+          <w:szCs w:val="21"/>
+          <w:lang w:eastAsia="pt-BR"/>
+        </w:rPr>
+        <w:t xml:space="preserve"> </w:t>
+      </w:r>
+      <w:r>
+        <w:rPr>
+          <w:rFonts w:ascii="Consolas" w:eastAsia="Times New Roman" w:hAnsi="Consolas" w:cs="Times New Roman"/>
+          <w:color w:val="FF79C6"/>
+          <w:sz w:val="21"/>
+          <w:szCs w:val="21"/>
+          <w:lang w:eastAsia="pt-BR"/>
+        </w:rPr>
+        <w:t>as</w:t>
+      </w:r>
+      <w:r>
+        <w:rPr>
+          <w:rFonts w:ascii="Consolas" w:eastAsia="Times New Roman" w:hAnsi="Consolas" w:cs="Times New Roman"/>
+          <w:color w:val="F8F8F2"/>
+          <w:sz w:val="21"/>
+          <w:szCs w:val="21"/>
+          <w:lang w:eastAsia="pt-BR"/>
+        </w:rPr>
+        <w:t xml:space="preserve"> </w:t>
+      </w:r>
+      <w:proofErr w:type="spellStart"/>
+      <w:r>
+        <w:rPr>
+          <w:rFonts w:ascii="Consolas" w:eastAsia="Times New Roman" w:hAnsi="Consolas" w:cs="Times New Roman"/>
+          <w:color w:val="F8F8F2"/>
+          <w:sz w:val="21"/>
+          <w:szCs w:val="21"/>
+          <w:lang w:eastAsia="pt-BR"/>
+        </w:rPr>
+        <w:t>oldFormat</w:t>
+      </w:r>
+      <w:proofErr w:type="spellEnd"/>
+      <w:r>
+        <w:rPr>
+          <w:rFonts w:ascii="Consolas" w:eastAsia="Times New Roman" w:hAnsi="Consolas" w:cs="Times New Roman"/>
+          <w:color w:val="F8F8F2"/>
+          <w:sz w:val="21"/>
+          <w:szCs w:val="21"/>
+          <w:lang w:eastAsia="pt-BR"/>
+        </w:rPr>
+        <w:t xml:space="preserve"> } </w:t>
+      </w:r>
+      <w:proofErr w:type="spellStart"/>
+      <w:r>
+        <w:rPr>
+          <w:rFonts w:ascii="Consolas" w:eastAsia="Times New Roman" w:hAnsi="Consolas" w:cs="Times New Roman"/>
+          <w:color w:val="FF79C6"/>
+          <w:sz w:val="21"/>
+          <w:szCs w:val="21"/>
+          <w:lang w:eastAsia="pt-BR"/>
+        </w:rPr>
+        <w:t>from</w:t>
+      </w:r>
+      <w:proofErr w:type="spellEnd"/>
+      <w:r>
+        <w:rPr>
+          <w:rFonts w:ascii="Consolas" w:eastAsia="Times New Roman" w:hAnsi="Consolas" w:cs="Times New Roman"/>
+          <w:color w:val="F8F8F2"/>
+          <w:sz w:val="21"/>
+          <w:szCs w:val="21"/>
+          <w:lang w:eastAsia="pt-BR"/>
+        </w:rPr>
+        <w:t xml:space="preserve"> </w:t>
+      </w:r>
+      <w:r>
+        <w:rPr>
+          <w:rFonts w:ascii="Consolas" w:eastAsia="Times New Roman" w:hAnsi="Consolas" w:cs="Times New Roman"/>
+          <w:color w:val="E9F284"/>
+          <w:sz w:val="21"/>
+          <w:szCs w:val="21"/>
+          <w:lang w:eastAsia="pt-BR"/>
+        </w:rPr>
+        <w:t>'</w:t>
+      </w:r>
+      <w:r>
+        <w:rPr>
+          <w:rFonts w:ascii="Consolas" w:eastAsia="Times New Roman" w:hAnsi="Consolas" w:cs="Times New Roman"/>
+          <w:color w:val="F1FA8C"/>
+          <w:sz w:val="21"/>
+          <w:szCs w:val="21"/>
+          <w:lang w:eastAsia="pt-BR"/>
+        </w:rPr>
+        <w:t>./module2.js</w:t>
+      </w:r>
+      <w:r>
+        <w:rPr>
+          <w:rFonts w:ascii="Consolas" w:eastAsia="Times New Roman" w:hAnsi="Consolas" w:cs="Times New Roman"/>
+          <w:color w:val="E9F284"/>
+          <w:sz w:val="21"/>
+          <w:szCs w:val="21"/>
+          <w:lang w:eastAsia="pt-BR"/>
+        </w:rPr>
+        <w:t>'</w:t>
+      </w:r>
+    </w:p>
+    <w:p>
+      <w:pPr>
+        <w:shd w:val="clear" w:color="auto" w:fill="282A36"/>
+        <w:spacing w:after="0" w:line="285" w:lineRule="atLeast"/>
+        <w:rPr>
+          <w:rFonts w:ascii="Consolas" w:eastAsia="Times New Roman" w:hAnsi="Consolas" w:cs="Times New Roman"/>
+          <w:color w:val="F8F8F2"/>
+          <w:sz w:val="21"/>
+          <w:szCs w:val="21"/>
+          <w:lang w:eastAsia="pt-BR"/>
+        </w:rPr>
+      </w:pPr>
+      <w:proofErr w:type="spellStart"/>
+      <w:r>
+        <w:rPr>
+          <w:rFonts w:ascii="Consolas" w:eastAsia="Times New Roman" w:hAnsi="Consolas" w:cs="Times New Roman"/>
+          <w:color w:val="FF79C6"/>
+          <w:sz w:val="21"/>
+          <w:szCs w:val="21"/>
+          <w:lang w:eastAsia="pt-BR"/>
+        </w:rPr>
+        <w:t>import</w:t>
+      </w:r>
+      <w:proofErr w:type="spellEnd"/>
+      <w:r>
+        <w:rPr>
+          <w:rFonts w:ascii="Consolas" w:eastAsia="Times New Roman" w:hAnsi="Consolas" w:cs="Times New Roman"/>
+          <w:color w:val="F8F8F2"/>
+          <w:sz w:val="21"/>
+          <w:szCs w:val="21"/>
+          <w:lang w:eastAsia="pt-BR"/>
+        </w:rPr>
+        <w:t xml:space="preserve"> </w:t>
+      </w:r>
+      <w:proofErr w:type="gramStart"/>
+      <w:r>
+        <w:rPr>
+          <w:rFonts w:ascii="Consolas" w:eastAsia="Times New Roman" w:hAnsi="Consolas" w:cs="Times New Roman"/>
+          <w:color w:val="F8F8F2"/>
+          <w:sz w:val="21"/>
+          <w:szCs w:val="21"/>
+          <w:lang w:eastAsia="pt-BR"/>
+        </w:rPr>
+        <w:t xml:space="preserve">{ </w:t>
+      </w:r>
+      <w:proofErr w:type="spellStart"/>
+      <w:r>
+        <w:rPr>
+          <w:rFonts w:ascii="Consolas" w:eastAsia="Times New Roman" w:hAnsi="Consolas" w:cs="Times New Roman"/>
+          <w:color w:val="F8F8F2"/>
+          <w:sz w:val="21"/>
+          <w:szCs w:val="21"/>
+          <w:lang w:eastAsia="pt-BR"/>
+        </w:rPr>
+        <w:t>formatQt</w:t>
+      </w:r>
+      <w:proofErr w:type="spellEnd"/>
+      <w:proofErr w:type="gramEnd"/>
+      <w:r>
+        <w:rPr>
+          <w:rFonts w:ascii="Consolas" w:eastAsia="Times New Roman" w:hAnsi="Consolas" w:cs="Times New Roman"/>
+          <w:color w:val="F8F8F2"/>
+          <w:sz w:val="21"/>
+          <w:szCs w:val="21"/>
+          <w:lang w:eastAsia="pt-BR"/>
+        </w:rPr>
+        <w:t xml:space="preserve"> } </w:t>
+      </w:r>
+      <w:proofErr w:type="spellStart"/>
+      <w:r>
+        <w:rPr>
+          <w:rFonts w:ascii="Consolas" w:eastAsia="Times New Roman" w:hAnsi="Consolas" w:cs="Times New Roman"/>
+          <w:color w:val="FF79C6"/>
+          <w:sz w:val="21"/>
+          <w:szCs w:val="21"/>
+          <w:lang w:eastAsia="pt-BR"/>
+        </w:rPr>
+        <w:t>from</w:t>
+      </w:r>
+      <w:proofErr w:type="spellEnd"/>
+      <w:r>
+        <w:rPr>
+          <w:rFonts w:ascii="Consolas" w:eastAsia="Times New Roman" w:hAnsi="Consolas" w:cs="Times New Roman"/>
+          <w:color w:val="F8F8F2"/>
+          <w:sz w:val="21"/>
+          <w:szCs w:val="21"/>
+          <w:lang w:eastAsia="pt-BR"/>
+        </w:rPr>
+        <w:t xml:space="preserve"> </w:t>
+      </w:r>
+      <w:r>
+        <w:rPr>
+          <w:rFonts w:ascii="Consolas" w:eastAsia="Times New Roman" w:hAnsi="Consolas" w:cs="Times New Roman"/>
+          <w:color w:val="E9F284"/>
+          <w:sz w:val="21"/>
+          <w:szCs w:val="21"/>
+          <w:lang w:eastAsia="pt-BR"/>
+        </w:rPr>
+        <w:t>'</w:t>
+      </w:r>
+      <w:r>
+        <w:rPr>
+          <w:rFonts w:ascii="Consolas" w:eastAsia="Times New Roman" w:hAnsi="Consolas" w:cs="Times New Roman"/>
+          <w:color w:val="F1FA8C"/>
+          <w:sz w:val="21"/>
+          <w:szCs w:val="21"/>
+          <w:lang w:eastAsia="pt-BR"/>
+        </w:rPr>
+        <w:t>./module2.js</w:t>
+      </w:r>
+      <w:r>
+        <w:rPr>
+          <w:rFonts w:ascii="Consolas" w:eastAsia="Times New Roman" w:hAnsi="Consolas" w:cs="Times New Roman"/>
+          <w:color w:val="E9F284"/>
+          <w:sz w:val="21"/>
+          <w:szCs w:val="21"/>
+          <w:lang w:eastAsia="pt-BR"/>
+        </w:rPr>
+        <w:t>'</w:t>
+      </w:r>
+    </w:p>
+    <w:p>
+      <w:pPr>
+        <w:shd w:val="clear" w:color="auto" w:fill="282A36"/>
+        <w:spacing w:after="0" w:line="285" w:lineRule="atLeast"/>
+        <w:rPr>
+          <w:rFonts w:ascii="Consolas" w:eastAsia="Times New Roman" w:hAnsi="Consolas" w:cs="Times New Roman"/>
+          <w:color w:val="F8F8F2"/>
+          <w:sz w:val="21"/>
+          <w:szCs w:val="21"/>
+          <w:lang w:eastAsia="pt-BR"/>
+        </w:rPr>
+      </w:pPr>
+    </w:p>
+    <w:p>
+      <w:pPr>
+        <w:shd w:val="clear" w:color="auto" w:fill="282A36"/>
+        <w:spacing w:after="0" w:line="285" w:lineRule="atLeast"/>
+        <w:rPr>
+          <w:rFonts w:ascii="Consolas" w:eastAsia="Times New Roman" w:hAnsi="Consolas" w:cs="Times New Roman"/>
+          <w:color w:val="F8F8F2"/>
+          <w:sz w:val="21"/>
+          <w:szCs w:val="21"/>
+          <w:lang w:eastAsia="pt-BR"/>
+        </w:rPr>
+      </w:pPr>
+      <w:proofErr w:type="spellStart"/>
+      <w:r>
+        <w:rPr>
+          <w:rFonts w:ascii="Consolas" w:eastAsia="Times New Roman" w:hAnsi="Consolas" w:cs="Times New Roman"/>
+          <w:color w:val="FF79C6"/>
+          <w:sz w:val="21"/>
+          <w:szCs w:val="21"/>
+          <w:lang w:eastAsia="pt-BR"/>
+        </w:rPr>
+        <w:t>const</w:t>
+      </w:r>
+      <w:proofErr w:type="spellEnd"/>
+      <w:r>
+        <w:rPr>
+          <w:rFonts w:ascii="Consolas" w:eastAsia="Times New Roman" w:hAnsi="Consolas" w:cs="Times New Roman"/>
+          <w:color w:val="F8F8F2"/>
+          <w:sz w:val="21"/>
+          <w:szCs w:val="21"/>
+          <w:lang w:eastAsia="pt-BR"/>
+        </w:rPr>
+        <w:t xml:space="preserve"> </w:t>
+      </w:r>
+      <w:proofErr w:type="spellStart"/>
+      <w:r>
+        <w:rPr>
+          <w:rFonts w:ascii="Consolas" w:eastAsia="Times New Roman" w:hAnsi="Consolas" w:cs="Times New Roman"/>
+          <w:color w:val="BD93F9"/>
+          <w:sz w:val="21"/>
+          <w:szCs w:val="21"/>
+          <w:lang w:eastAsia="pt-BR"/>
+        </w:rPr>
+        <w:t>result</w:t>
+      </w:r>
+      <w:proofErr w:type="spellEnd"/>
+      <w:r>
+        <w:rPr>
+          <w:rFonts w:ascii="Consolas" w:eastAsia="Times New Roman" w:hAnsi="Consolas" w:cs="Times New Roman"/>
+          <w:color w:val="F8F8F2"/>
+          <w:sz w:val="21"/>
+          <w:szCs w:val="21"/>
+          <w:lang w:eastAsia="pt-BR"/>
+        </w:rPr>
+        <w:t xml:space="preserve"> </w:t>
+      </w:r>
+      <w:r>
+        <w:rPr>
+          <w:rFonts w:ascii="Consolas" w:eastAsia="Times New Roman" w:hAnsi="Consolas" w:cs="Times New Roman"/>
+          <w:color w:val="FF79C6"/>
+          <w:sz w:val="21"/>
+          <w:szCs w:val="21"/>
+          <w:lang w:eastAsia="pt-BR"/>
+        </w:rPr>
+        <w:t>=</w:t>
+      </w:r>
+      <w:r>
+        <w:rPr>
+          <w:rFonts w:ascii="Consolas" w:eastAsia="Times New Roman" w:hAnsi="Consolas" w:cs="Times New Roman"/>
+          <w:color w:val="F8F8F2"/>
+          <w:sz w:val="21"/>
+          <w:szCs w:val="21"/>
+          <w:lang w:eastAsia="pt-BR"/>
+        </w:rPr>
+        <w:t xml:space="preserve"> </w:t>
+      </w:r>
+      <w:proofErr w:type="spellStart"/>
+      <w:proofErr w:type="gramStart"/>
+      <w:r>
+        <w:rPr>
+          <w:rFonts w:ascii="Consolas" w:eastAsia="Times New Roman" w:hAnsi="Consolas" w:cs="Times New Roman"/>
+          <w:color w:val="50FA7B"/>
+          <w:sz w:val="21"/>
+          <w:szCs w:val="21"/>
+          <w:lang w:eastAsia="pt-BR"/>
+        </w:rPr>
+        <w:t>oldFormat</w:t>
+      </w:r>
+      <w:proofErr w:type="spellEnd"/>
+      <w:r>
+        <w:rPr>
+          <w:rFonts w:ascii="Consolas" w:eastAsia="Times New Roman" w:hAnsi="Consolas" w:cs="Times New Roman"/>
+          <w:color w:val="F8F8F2"/>
+          <w:sz w:val="21"/>
+          <w:szCs w:val="21"/>
+          <w:lang w:eastAsia="pt-BR"/>
+        </w:rPr>
+        <w:t>(</w:t>
+      </w:r>
+      <w:proofErr w:type="gramEnd"/>
+      <w:r>
+        <w:rPr>
+          <w:rFonts w:ascii="Consolas" w:eastAsia="Times New Roman" w:hAnsi="Consolas" w:cs="Times New Roman"/>
+          <w:color w:val="BD93F9"/>
+          <w:sz w:val="21"/>
+          <w:szCs w:val="21"/>
+          <w:lang w:eastAsia="pt-BR"/>
+        </w:rPr>
+        <w:t>6.68994</w:t>
+      </w:r>
+      <w:r>
+        <w:rPr>
+          <w:rFonts w:ascii="Consolas" w:eastAsia="Times New Roman" w:hAnsi="Consolas" w:cs="Times New Roman"/>
+          <w:color w:val="F8F8F2"/>
+          <w:sz w:val="21"/>
+          <w:szCs w:val="21"/>
+          <w:lang w:eastAsia="pt-BR"/>
+        </w:rPr>
+        <w:t>)</w:t>
+      </w:r>
+    </w:p>
+    <w:p>
+      <w:pPr>
+        <w:shd w:val="clear" w:color="auto" w:fill="282A36"/>
+        <w:spacing w:after="0" w:line="285" w:lineRule="atLeast"/>
+        <w:rPr>
+          <w:rFonts w:ascii="Consolas" w:eastAsia="Times New Roman" w:hAnsi="Consolas" w:cs="Times New Roman"/>
+          <w:color w:val="F8F8F2"/>
+          <w:sz w:val="21"/>
+          <w:szCs w:val="21"/>
+          <w:lang w:eastAsia="pt-BR"/>
+        </w:rPr>
+      </w:pPr>
+      <w:proofErr w:type="spellStart"/>
+      <w:r>
+        <w:rPr>
+          <w:rFonts w:ascii="Consolas" w:eastAsia="Times New Roman" w:hAnsi="Consolas" w:cs="Times New Roman"/>
+          <w:color w:val="FF79C6"/>
+          <w:sz w:val="21"/>
+          <w:szCs w:val="21"/>
+          <w:lang w:eastAsia="pt-BR"/>
+        </w:rPr>
+        <w:t>const</w:t>
+      </w:r>
+      <w:proofErr w:type="spellEnd"/>
+      <w:r>
+        <w:rPr>
+          <w:rFonts w:ascii="Consolas" w:eastAsia="Times New Roman" w:hAnsi="Consolas" w:cs="Times New Roman"/>
+          <w:color w:val="F8F8F2"/>
+          <w:sz w:val="21"/>
+          <w:szCs w:val="21"/>
+          <w:lang w:eastAsia="pt-BR"/>
+        </w:rPr>
+        <w:t xml:space="preserve"> </w:t>
+      </w:r>
+      <w:r>
+        <w:rPr>
+          <w:rFonts w:ascii="Consolas" w:eastAsia="Times New Roman" w:hAnsi="Consolas" w:cs="Times New Roman"/>
+          <w:color w:val="BD93F9"/>
+          <w:sz w:val="21"/>
+          <w:szCs w:val="21"/>
+          <w:lang w:eastAsia="pt-BR"/>
+        </w:rPr>
+        <w:t>result2</w:t>
+      </w:r>
+      <w:r>
+        <w:rPr>
+          <w:rFonts w:ascii="Consolas" w:eastAsia="Times New Roman" w:hAnsi="Consolas" w:cs="Times New Roman"/>
+          <w:color w:val="F8F8F2"/>
+          <w:sz w:val="21"/>
+          <w:szCs w:val="21"/>
+          <w:lang w:eastAsia="pt-BR"/>
+        </w:rPr>
+        <w:t xml:space="preserve"> </w:t>
+      </w:r>
+      <w:r>
+        <w:rPr>
+          <w:rFonts w:ascii="Consolas" w:eastAsia="Times New Roman" w:hAnsi="Consolas" w:cs="Times New Roman"/>
+          <w:color w:val="FF79C6"/>
+          <w:sz w:val="21"/>
+          <w:szCs w:val="21"/>
+          <w:lang w:eastAsia="pt-BR"/>
+        </w:rPr>
+        <w:t>=</w:t>
+      </w:r>
+      <w:r>
+        <w:rPr>
+          <w:rFonts w:ascii="Consolas" w:eastAsia="Times New Roman" w:hAnsi="Consolas" w:cs="Times New Roman"/>
+          <w:color w:val="F8F8F2"/>
+          <w:sz w:val="21"/>
+          <w:szCs w:val="21"/>
+          <w:lang w:eastAsia="pt-BR"/>
+        </w:rPr>
+        <w:t xml:space="preserve"> </w:t>
+      </w:r>
+      <w:proofErr w:type="spellStart"/>
+      <w:proofErr w:type="gramStart"/>
+      <w:r>
+        <w:rPr>
+          <w:rFonts w:ascii="Consolas" w:eastAsia="Times New Roman" w:hAnsi="Consolas" w:cs="Times New Roman"/>
+          <w:color w:val="50FA7B"/>
+          <w:sz w:val="21"/>
+          <w:szCs w:val="21"/>
+          <w:lang w:eastAsia="pt-BR"/>
+        </w:rPr>
+        <w:t>formatQt</w:t>
+      </w:r>
+      <w:proofErr w:type="spellEnd"/>
+      <w:r>
+        <w:rPr>
+          <w:rFonts w:ascii="Consolas" w:eastAsia="Times New Roman" w:hAnsi="Consolas" w:cs="Times New Roman"/>
+          <w:color w:val="F8F8F2"/>
+          <w:sz w:val="21"/>
+          <w:szCs w:val="21"/>
+          <w:lang w:eastAsia="pt-BR"/>
+        </w:rPr>
+        <w:t>(</w:t>
+      </w:r>
+      <w:proofErr w:type="gramEnd"/>
+      <w:r>
+        <w:rPr>
+          <w:rFonts w:ascii="Consolas" w:eastAsia="Times New Roman" w:hAnsi="Consolas" w:cs="Times New Roman"/>
+          <w:color w:val="BD93F9"/>
+          <w:sz w:val="21"/>
+          <w:szCs w:val="21"/>
+          <w:lang w:eastAsia="pt-BR"/>
+        </w:rPr>
+        <w:t>6.68994</w:t>
+      </w:r>
+      <w:r>
+        <w:rPr>
+          <w:rFonts w:ascii="Consolas" w:eastAsia="Times New Roman" w:hAnsi="Consolas" w:cs="Times New Roman"/>
+          <w:color w:val="F8F8F2"/>
+          <w:sz w:val="21"/>
+          <w:szCs w:val="21"/>
+          <w:lang w:eastAsia="pt-BR"/>
+        </w:rPr>
+        <w:t>)</w:t>
+      </w:r>
+    </w:p>
+    <w:p>
+      <w:pPr>
+        <w:shd w:val="clear" w:color="auto" w:fill="282A36"/>
+        <w:spacing w:after="0" w:line="285" w:lineRule="atLeast"/>
+        <w:rPr>
+          <w:rFonts w:ascii="Consolas" w:eastAsia="Times New Roman" w:hAnsi="Consolas" w:cs="Times New Roman"/>
+          <w:color w:val="F8F8F2"/>
+          <w:sz w:val="21"/>
+          <w:szCs w:val="21"/>
+          <w:lang w:eastAsia="pt-BR"/>
+        </w:rPr>
+      </w:pPr>
+    </w:p>
+    <w:p>
+      <w:pPr>
+        <w:shd w:val="clear" w:color="auto" w:fill="282A36"/>
+        <w:spacing w:after="0" w:line="285" w:lineRule="atLeast"/>
+        <w:rPr>
+          <w:rFonts w:ascii="Consolas" w:eastAsia="Times New Roman" w:hAnsi="Consolas" w:cs="Times New Roman"/>
+          <w:color w:val="F8F8F2"/>
+          <w:sz w:val="21"/>
+          <w:szCs w:val="21"/>
+          <w:lang w:eastAsia="pt-BR"/>
+        </w:rPr>
+      </w:pPr>
+      <w:proofErr w:type="gramStart"/>
+      <w:r>
+        <w:rPr>
+          <w:rFonts w:ascii="Consolas" w:eastAsia="Times New Roman" w:hAnsi="Consolas" w:cs="Times New Roman"/>
+          <w:color w:val="BD93F9"/>
+          <w:sz w:val="21"/>
+          <w:szCs w:val="21"/>
+          <w:lang w:eastAsia="pt-BR"/>
+        </w:rPr>
+        <w:t>console</w:t>
+      </w:r>
+      <w:r>
+        <w:rPr>
+          <w:rFonts w:ascii="Consolas" w:eastAsia="Times New Roman" w:hAnsi="Consolas" w:cs="Times New Roman"/>
+          <w:color w:val="F8F8F2"/>
+          <w:sz w:val="21"/>
+          <w:szCs w:val="21"/>
+          <w:lang w:eastAsia="pt-BR"/>
+        </w:rPr>
+        <w:t>.</w:t>
+      </w:r>
+      <w:r>
+        <w:rPr>
+          <w:rFonts w:ascii="Consolas" w:eastAsia="Times New Roman" w:hAnsi="Consolas" w:cs="Times New Roman"/>
+          <w:color w:val="50FA7B"/>
+          <w:sz w:val="21"/>
+          <w:szCs w:val="21"/>
+          <w:lang w:eastAsia="pt-BR"/>
+        </w:rPr>
+        <w:t>log</w:t>
+      </w:r>
+      <w:r>
+        <w:rPr>
+          <w:rFonts w:ascii="Consolas" w:eastAsia="Times New Roman" w:hAnsi="Consolas" w:cs="Times New Roman"/>
+          <w:color w:val="F8F8F2"/>
+          <w:sz w:val="21"/>
+          <w:szCs w:val="21"/>
+          <w:lang w:eastAsia="pt-BR"/>
+        </w:rPr>
+        <w:t>(</w:t>
+      </w:r>
+      <w:proofErr w:type="gramEnd"/>
+      <w:r>
+        <w:rPr>
+          <w:rFonts w:ascii="Consolas" w:eastAsia="Times New Roman" w:hAnsi="Consolas" w:cs="Times New Roman"/>
+          <w:color w:val="F1FA8C"/>
+          <w:sz w:val="21"/>
+          <w:szCs w:val="21"/>
+          <w:lang w:eastAsia="pt-BR"/>
+        </w:rPr>
+        <w:t>`</w:t>
+      </w:r>
+    </w:p>
+    <w:p>
+      <w:pPr>
+        <w:shd w:val="clear" w:color="auto" w:fill="282A36"/>
+        <w:spacing w:after="0" w:line="285" w:lineRule="atLeast"/>
+        <w:rPr>
+          <w:rFonts w:ascii="Consolas" w:eastAsia="Times New Roman" w:hAnsi="Consolas" w:cs="Times New Roman"/>
+          <w:color w:val="F8F8F2"/>
+          <w:sz w:val="21"/>
+          <w:szCs w:val="21"/>
+          <w:lang w:eastAsia="pt-BR"/>
+        </w:rPr>
+      </w:pPr>
+      <w:r>
+        <w:rPr>
+          <w:rFonts w:ascii="Consolas" w:eastAsia="Times New Roman" w:hAnsi="Consolas" w:cs="Times New Roman"/>
+          <w:color w:val="F1FA8C"/>
+          <w:sz w:val="21"/>
+          <w:szCs w:val="21"/>
+          <w:lang w:eastAsia="pt-BR"/>
+        </w:rPr>
+        <w:t xml:space="preserve">Padrão atual de preço de combustíveis no Brasil R$ </w:t>
+      </w:r>
+      <w:r>
+        <w:rPr>
+          <w:rFonts w:ascii="Consolas" w:eastAsia="Times New Roman" w:hAnsi="Consolas" w:cs="Times New Roman"/>
+          <w:color w:val="FF79C6"/>
+          <w:sz w:val="21"/>
+          <w:szCs w:val="21"/>
+          <w:lang w:eastAsia="pt-BR"/>
+        </w:rPr>
+        <w:t>${</w:t>
+      </w:r>
+      <w:r>
+        <w:rPr>
+          <w:rFonts w:ascii="Consolas" w:eastAsia="Times New Roman" w:hAnsi="Consolas" w:cs="Times New Roman"/>
+          <w:color w:val="BD93F9"/>
+          <w:sz w:val="21"/>
+          <w:szCs w:val="21"/>
+          <w:lang w:eastAsia="pt-BR"/>
+        </w:rPr>
+        <w:t>result</w:t>
+      </w:r>
+      <w:proofErr w:type="gramStart"/>
+      <w:r>
+        <w:rPr>
+          <w:rFonts w:ascii="Consolas" w:eastAsia="Times New Roman" w:hAnsi="Consolas" w:cs="Times New Roman"/>
+          <w:color w:val="BD93F9"/>
+          <w:sz w:val="21"/>
+          <w:szCs w:val="21"/>
+          <w:lang w:eastAsia="pt-BR"/>
+        </w:rPr>
+        <w:t>2</w:t>
+      </w:r>
+      <w:r>
+        <w:rPr>
+          <w:rFonts w:ascii="Consolas" w:eastAsia="Times New Roman" w:hAnsi="Consolas" w:cs="Times New Roman"/>
+          <w:color w:val="FF79C6"/>
+          <w:sz w:val="21"/>
+          <w:szCs w:val="21"/>
+          <w:lang w:eastAsia="pt-BR"/>
+        </w:rPr>
+        <w:t>}</w:t>
+      </w:r>
+      <w:r>
+        <w:rPr>
+          <w:rFonts w:ascii="Consolas" w:eastAsia="Times New Roman" w:hAnsi="Consolas" w:cs="Times New Roman"/>
+          <w:color w:val="F1FA8C"/>
+          <w:sz w:val="21"/>
+          <w:szCs w:val="21"/>
+          <w:lang w:eastAsia="pt-BR"/>
+        </w:rPr>
+        <w:t>`</w:t>
+      </w:r>
+      <w:proofErr w:type="gramEnd"/>
+      <w:r>
+        <w:rPr>
+          <w:rFonts w:ascii="Consolas" w:eastAsia="Times New Roman" w:hAnsi="Consolas" w:cs="Times New Roman"/>
+          <w:color w:val="F8F8F2"/>
+          <w:sz w:val="21"/>
+          <w:szCs w:val="21"/>
+          <w:lang w:eastAsia="pt-BR"/>
+        </w:rPr>
+        <w:t>)</w:t>
+      </w:r>
+    </w:p>
+    <w:p>
+      <w:pPr>
+        <w:shd w:val="clear" w:color="auto" w:fill="282A36"/>
+        <w:spacing w:after="0" w:line="285" w:lineRule="atLeast"/>
+        <w:rPr>
+          <w:rFonts w:ascii="Consolas" w:eastAsia="Times New Roman" w:hAnsi="Consolas" w:cs="Times New Roman"/>
+          <w:color w:val="F8F8F2"/>
+          <w:sz w:val="21"/>
+          <w:szCs w:val="21"/>
+          <w:lang w:eastAsia="pt-BR"/>
+        </w:rPr>
+      </w:pPr>
+    </w:p>
+    <w:p>
+      <w:pPr>
+        <w:shd w:val="clear" w:color="auto" w:fill="282A36"/>
+        <w:spacing w:after="0" w:line="285" w:lineRule="atLeast"/>
+        <w:rPr>
+          <w:rFonts w:ascii="Consolas" w:eastAsia="Times New Roman" w:hAnsi="Consolas" w:cs="Times New Roman"/>
+          <w:color w:val="F8F8F2"/>
+          <w:sz w:val="21"/>
+          <w:szCs w:val="21"/>
+          <w:lang w:eastAsia="pt-BR"/>
+        </w:rPr>
+      </w:pPr>
+      <w:proofErr w:type="gramStart"/>
+      <w:r>
+        <w:rPr>
+          <w:rFonts w:ascii="Consolas" w:eastAsia="Times New Roman" w:hAnsi="Consolas" w:cs="Times New Roman"/>
+          <w:color w:val="BD93F9"/>
+          <w:sz w:val="21"/>
+          <w:szCs w:val="21"/>
+          <w:lang w:eastAsia="pt-BR"/>
+        </w:rPr>
+        <w:t>console</w:t>
+      </w:r>
+      <w:r>
+        <w:rPr>
+          <w:rFonts w:ascii="Consolas" w:eastAsia="Times New Roman" w:hAnsi="Consolas" w:cs="Times New Roman"/>
+          <w:color w:val="F8F8F2"/>
+          <w:sz w:val="21"/>
+          <w:szCs w:val="21"/>
+          <w:lang w:eastAsia="pt-BR"/>
+        </w:rPr>
+        <w:t>.</w:t>
+      </w:r>
+      <w:r>
+        <w:rPr>
+          <w:rFonts w:ascii="Consolas" w:eastAsia="Times New Roman" w:hAnsi="Consolas" w:cs="Times New Roman"/>
+          <w:color w:val="50FA7B"/>
+          <w:sz w:val="21"/>
+          <w:szCs w:val="21"/>
+          <w:lang w:eastAsia="pt-BR"/>
+        </w:rPr>
+        <w:t>log</w:t>
+      </w:r>
+      <w:r>
+        <w:rPr>
+          <w:rFonts w:ascii="Consolas" w:eastAsia="Times New Roman" w:hAnsi="Consolas" w:cs="Times New Roman"/>
+          <w:color w:val="F8F8F2"/>
+          <w:sz w:val="21"/>
+          <w:szCs w:val="21"/>
+          <w:lang w:eastAsia="pt-BR"/>
+        </w:rPr>
+        <w:t>(</w:t>
+      </w:r>
+      <w:proofErr w:type="gramEnd"/>
+    </w:p>
+    <w:p>
+      <w:pPr>
+        <w:shd w:val="clear" w:color="auto" w:fill="282A36"/>
+        <w:spacing w:after="0" w:line="285" w:lineRule="atLeast"/>
+        <w:rPr>
+          <w:rFonts w:ascii="Consolas" w:eastAsia="Times New Roman" w:hAnsi="Consolas" w:cs="Times New Roman"/>
+          <w:color w:val="F8F8F2"/>
+          <w:sz w:val="21"/>
+          <w:szCs w:val="21"/>
+          <w:lang w:eastAsia="pt-BR"/>
+        </w:rPr>
+      </w:pPr>
+      <w:r>
+        <w:rPr>
+          <w:rFonts w:ascii="Consolas" w:eastAsia="Times New Roman" w:hAnsi="Consolas" w:cs="Times New Roman"/>
+          <w:color w:val="F8F8F2"/>
+          <w:sz w:val="21"/>
+          <w:szCs w:val="21"/>
+          <w:lang w:eastAsia="pt-BR"/>
+        </w:rPr>
+        <w:lastRenderedPageBreak/>
+        <w:t xml:space="preserve">  </w:t>
+      </w:r>
+      <w:r>
+        <w:rPr>
+          <w:rFonts w:ascii="Consolas" w:eastAsia="Times New Roman" w:hAnsi="Consolas" w:cs="Times New Roman"/>
+          <w:color w:val="F1FA8C"/>
+          <w:sz w:val="21"/>
+          <w:szCs w:val="21"/>
+          <w:lang w:eastAsia="pt-BR"/>
+        </w:rPr>
+        <w:t>`</w:t>
+      </w:r>
+    </w:p>
+    <w:p>
+      <w:pPr>
+        <w:shd w:val="clear" w:color="auto" w:fill="282A36"/>
+        <w:spacing w:after="0" w:line="285" w:lineRule="atLeast"/>
+        <w:rPr>
+          <w:rFonts w:ascii="Consolas" w:eastAsia="Times New Roman" w:hAnsi="Consolas" w:cs="Times New Roman"/>
+          <w:color w:val="F8F8F2"/>
+          <w:sz w:val="21"/>
+          <w:szCs w:val="21"/>
+          <w:lang w:eastAsia="pt-BR"/>
+        </w:rPr>
+      </w:pPr>
+      <w:r>
+        <w:rPr>
+          <w:rFonts w:ascii="Consolas" w:eastAsia="Times New Roman" w:hAnsi="Consolas" w:cs="Times New Roman"/>
+          <w:color w:val="F1FA8C"/>
+          <w:sz w:val="21"/>
+          <w:szCs w:val="21"/>
+          <w:lang w:eastAsia="pt-BR"/>
+        </w:rPr>
+        <w:t xml:space="preserve">  Padrão de preço de combustíveis que será adotado no Brasil R$ </w:t>
+      </w:r>
+      <w:r>
+        <w:rPr>
+          <w:rFonts w:ascii="Consolas" w:eastAsia="Times New Roman" w:hAnsi="Consolas" w:cs="Times New Roman"/>
+          <w:color w:val="FF79C6"/>
+          <w:sz w:val="21"/>
+          <w:szCs w:val="21"/>
+          <w:lang w:eastAsia="pt-BR"/>
+        </w:rPr>
+        <w:t>${</w:t>
+      </w:r>
+      <w:proofErr w:type="spellStart"/>
+      <w:r>
+        <w:rPr>
+          <w:rFonts w:ascii="Consolas" w:eastAsia="Times New Roman" w:hAnsi="Consolas" w:cs="Times New Roman"/>
+          <w:color w:val="BD93F9"/>
+          <w:sz w:val="21"/>
+          <w:szCs w:val="21"/>
+          <w:lang w:eastAsia="pt-BR"/>
+        </w:rPr>
+        <w:t>result</w:t>
+      </w:r>
+      <w:proofErr w:type="spellEnd"/>
+      <w:r>
+        <w:rPr>
+          <w:rFonts w:ascii="Consolas" w:eastAsia="Times New Roman" w:hAnsi="Consolas" w:cs="Times New Roman"/>
+          <w:color w:val="FF79C6"/>
+          <w:sz w:val="21"/>
+          <w:szCs w:val="21"/>
+          <w:lang w:eastAsia="pt-BR"/>
+        </w:rPr>
+        <w:t>}</w:t>
+      </w:r>
+    </w:p>
+    <w:p>
+      <w:pPr>
+        <w:shd w:val="clear" w:color="auto" w:fill="282A36"/>
+        <w:spacing w:after="0" w:line="285" w:lineRule="atLeast"/>
+        <w:rPr>
+          <w:rFonts w:ascii="Consolas" w:eastAsia="Times New Roman" w:hAnsi="Consolas" w:cs="Times New Roman"/>
+          <w:color w:val="F8F8F2"/>
+          <w:sz w:val="21"/>
+          <w:szCs w:val="21"/>
+          <w:lang w:eastAsia="pt-BR"/>
+        </w:rPr>
+      </w:pPr>
+      <w:r>
+        <w:rPr>
+          <w:rFonts w:ascii="Consolas" w:eastAsia="Times New Roman" w:hAnsi="Consolas" w:cs="Times New Roman"/>
+          <w:color w:val="F1FA8C"/>
+          <w:sz w:val="21"/>
+          <w:szCs w:val="21"/>
+          <w:lang w:eastAsia="pt-BR"/>
+        </w:rPr>
+        <w:t>  `</w:t>
+      </w:r>
+    </w:p>
+    <w:p>
+      <w:pPr>
+        <w:shd w:val="clear" w:color="auto" w:fill="282A36"/>
+        <w:spacing w:after="0" w:line="285" w:lineRule="atLeast"/>
+        <w:rPr>
+          <w:rFonts w:ascii="Consolas" w:eastAsia="Times New Roman" w:hAnsi="Consolas" w:cs="Times New Roman"/>
+          <w:color w:val="F8F8F2"/>
+          <w:sz w:val="21"/>
+          <w:szCs w:val="21"/>
+          <w:lang w:eastAsia="pt-BR"/>
+        </w:rPr>
+      </w:pPr>
+      <w:r>
+        <w:rPr>
+          <w:rFonts w:ascii="Consolas" w:eastAsia="Times New Roman" w:hAnsi="Consolas" w:cs="Times New Roman"/>
+          <w:color w:val="F8F8F2"/>
+          <w:sz w:val="21"/>
+          <w:szCs w:val="21"/>
+          <w:lang w:eastAsia="pt-BR"/>
+        </w:rPr>
+        <w:t>)</w:t>
+      </w:r>
+    </w:p>
+    <w:p/>
+    <w:p/>
+    <w:p>
+      <w:r>
+        <w:drawing>
+          <wp:inline distT="0" distB="0" distL="0" distR="0" wp14:anchorId="2F852B45" wp14:editId="156E676B">
+            <wp:extent cx="5400040" cy="838835"/>
+            <wp:effectExtent l="0" t="0" r="0" b="0"/>
+            <wp:docPr id="7" name="Imagem 7" descr="Texto&#10;&#10;Descrição gerada automaticamente"/>
+            <wp:cNvGraphicFramePr>
+              <a:graphicFrameLocks xmlns:a="http://schemas.openxmlformats.org/drawingml/2006/main" noChangeAspect="1"/>
+            </wp:cNvGraphicFramePr>
+            <a:graphic xmlns:a="http://schemas.openxmlformats.org/drawingml/2006/main">
+              <a:graphicData uri="http://schemas.openxmlformats.org/drawingml/2006/picture">
+                <pic:pic xmlns:pic="http://schemas.openxmlformats.org/drawingml/2006/picture">
+                  <pic:nvPicPr>
+                    <pic:cNvPr id="7" name="Imagem 7" descr="Texto&#10;&#10;Descrição gerada automaticamente"/>
+                    <pic:cNvPicPr/>
+                  </pic:nvPicPr>
+                  <pic:blipFill>
+                    <a:blip r:embed="rId11"/>
+                    <a:stretch>
+                      <a:fillRect/>
+                    </a:stretch>
+                  </pic:blipFill>
+                  <pic:spPr>
+                    <a:xfrm>
+                      <a:off x="0" y="0"/>
+                      <a:ext cx="5400040" cy="838835"/>
+                    </a:xfrm>
+                    <a:prstGeom prst="rect">
+                      <a:avLst/>
+                    </a:prstGeom>
+                  </pic:spPr>
+                </pic:pic>
+              </a:graphicData>
+            </a:graphic>
+          </wp:inline>
+        </w:drawing>
+      </w:r>
+    </w:p>
+    <w:p/>
+    <w:p>
+      <w:pPr>
+        <w:jc w:val="center"/>
+        <w:rPr>
+          <w:b/>
+          <w:bCs/>
+        </w:rPr>
+      </w:pPr>
+      <w:r>
+        <w:rPr>
+          <w:b/>
+          <w:bCs/>
+        </w:rPr>
+        <w:t>Aula JSON</w:t>
+      </w:r>
+    </w:p>
+    <w:p>
+      <w:pPr>
+        <w:jc w:val="center"/>
+        <w:rPr>
+          <w:b/>
+          <w:bCs/>
+        </w:rPr>
+      </w:pPr>
+    </w:p>
+    <w:p>
+      <w:r>
+        <w:t xml:space="preserve">É uma sigla para </w:t>
+      </w:r>
+      <w:proofErr w:type="spellStart"/>
+      <w:r>
+        <w:t>JavaScript</w:t>
+      </w:r>
+      <w:proofErr w:type="spellEnd"/>
+      <w:r>
+        <w:t xml:space="preserve"> </w:t>
+      </w:r>
+      <w:proofErr w:type="spellStart"/>
+      <w:r>
+        <w:t>Object</w:t>
+      </w:r>
+      <w:proofErr w:type="spellEnd"/>
+      <w:r>
+        <w:t xml:space="preserve"> </w:t>
+      </w:r>
+      <w:proofErr w:type="spellStart"/>
+      <w:r>
+        <w:t>Notation</w:t>
+      </w:r>
+      <w:proofErr w:type="spellEnd"/>
+      <w:r>
+        <w:t>, ele é um formato de dados para interpretação e comunicação. Ele é muito semelhante ao objeto no JS. Mas ele é um tipo de arquivo no estilo XML que monta um estilo de padrão de dados, fácil de ler, seja para pessoas, como para máquinas.</w:t>
+      </w:r>
+    </w:p>
+    <w:p>
+      <w:r>
+        <w:t>Ele permite todos os tipos praticamente</w:t>
+      </w:r>
+    </w:p>
+    <w:p>
+      <w:pPr>
+        <w:pStyle w:val="PargrafodaLista"/>
+        <w:numPr>
+          <w:ilvl w:val="0"/>
+          <w:numId w:val="1"/>
+        </w:numPr>
+      </w:pPr>
+      <w:proofErr w:type="spellStart"/>
+      <w:r>
+        <w:t>String</w:t>
+      </w:r>
+      <w:proofErr w:type="spellEnd"/>
+    </w:p>
+    <w:p>
+      <w:pPr>
+        <w:pStyle w:val="PargrafodaLista"/>
+        <w:numPr>
+          <w:ilvl w:val="0"/>
+          <w:numId w:val="1"/>
+        </w:numPr>
+      </w:pPr>
+      <w:proofErr w:type="spellStart"/>
+      <w:r>
+        <w:t>Number</w:t>
+      </w:r>
+      <w:proofErr w:type="spellEnd"/>
+    </w:p>
+    <w:p>
+      <w:pPr>
+        <w:pStyle w:val="PargrafodaLista"/>
+        <w:numPr>
+          <w:ilvl w:val="0"/>
+          <w:numId w:val="1"/>
+        </w:numPr>
+      </w:pPr>
+      <w:proofErr w:type="spellStart"/>
+      <w:r>
+        <w:t>Boolean</w:t>
+      </w:r>
+      <w:proofErr w:type="spellEnd"/>
+    </w:p>
+    <w:p>
+      <w:pPr>
+        <w:pStyle w:val="PargrafodaLista"/>
+        <w:numPr>
+          <w:ilvl w:val="0"/>
+          <w:numId w:val="1"/>
+        </w:numPr>
+      </w:pPr>
+      <w:proofErr w:type="spellStart"/>
+      <w:r>
+        <w:t>Null</w:t>
+      </w:r>
+      <w:proofErr w:type="spellEnd"/>
+    </w:p>
+    <w:p>
+      <w:pPr>
+        <w:pStyle w:val="PargrafodaLista"/>
+        <w:numPr>
+          <w:ilvl w:val="0"/>
+          <w:numId w:val="1"/>
+        </w:numPr>
+      </w:pPr>
+      <w:proofErr w:type="spellStart"/>
+      <w:r>
+        <w:t>Object</w:t>
+      </w:r>
+      <w:proofErr w:type="spellEnd"/>
+    </w:p>
+    <w:p>
+      <w:pPr>
+        <w:pStyle w:val="PargrafodaLista"/>
+        <w:numPr>
+          <w:ilvl w:val="0"/>
+          <w:numId w:val="1"/>
+        </w:numPr>
+      </w:pPr>
+      <w:proofErr w:type="spellStart"/>
+      <w:r>
+        <w:t>Array</w:t>
+      </w:r>
+      <w:proofErr w:type="spellEnd"/>
+    </w:p>
+    <w:p/>
+    <w:p>
+      <w:r>
+        <w:drawing>
+          <wp:inline distT="0" distB="0" distL="0" distR="0" wp14:anchorId="6D0E99FB" wp14:editId="7B7106FC">
+            <wp:extent cx="5400040" cy="3027680"/>
+            <wp:effectExtent l="0" t="0" r="0" b="1270"/>
+            <wp:docPr id="8" name="Imagem 8" descr="Texto&#10;&#10;Descrição gerada automaticamente"/>
+            <wp:cNvGraphicFramePr>
+              <a:graphicFrameLocks xmlns:a="http://schemas.openxmlformats.org/drawingml/2006/main" noChangeAspect="1"/>
+            </wp:cNvGraphicFramePr>
+            <a:graphic xmlns:a="http://schemas.openxmlformats.org/drawingml/2006/main">
+              <a:graphicData uri="http://schemas.openxmlformats.org/drawingml/2006/picture">
+                <pic:pic xmlns:pic="http://schemas.openxmlformats.org/drawingml/2006/picture">
+                  <pic:nvPicPr>
+                    <pic:cNvPr id="8" name="Imagem 8" descr="Texto&#10;&#10;Descrição gerada automaticamente"/>
+                    <pic:cNvPicPr/>
+                  </pic:nvPicPr>
+                  <pic:blipFill>
+                    <a:blip r:embed="rId12"/>
+                    <a:stretch>
+                      <a:fillRect/>
+                    </a:stretch>
+                  </pic:blipFill>
+                  <pic:spPr>
+                    <a:xfrm>
+                      <a:off x="0" y="0"/>
+                      <a:ext cx="5400040" cy="3027680"/>
+                    </a:xfrm>
+                    <a:prstGeom prst="rect">
+                      <a:avLst/>
+                    </a:prstGeom>
+                  </pic:spPr>
+                </pic:pic>
+              </a:graphicData>
+            </a:graphic>
+          </wp:inline>
+        </w:drawing>
+      </w:r>
+    </w:p>
+    <w:p>
+      <w:r>
+        <w:lastRenderedPageBreak/>
+        <w:t xml:space="preserve"> </w:t>
+      </w:r>
+    </w:p>
+    <w:p>
+      <w:pPr>
+        <w:shd w:val="clear" w:color="auto" w:fill="282A36"/>
+        <w:spacing w:after="0" w:line="285" w:lineRule="atLeast"/>
+        <w:rPr>
+          <w:rFonts w:ascii="Consolas" w:eastAsia="Times New Roman" w:hAnsi="Consolas" w:cs="Times New Roman"/>
+          <w:color w:val="F8F8F2"/>
+          <w:sz w:val="21"/>
+          <w:szCs w:val="21"/>
+          <w:lang w:eastAsia="pt-BR"/>
+        </w:rPr>
+      </w:pPr>
+      <w:proofErr w:type="spellStart"/>
+      <w:r>
+        <w:rPr>
+          <w:rFonts w:ascii="Consolas" w:eastAsia="Times New Roman" w:hAnsi="Consolas" w:cs="Times New Roman"/>
+          <w:color w:val="FF79C6"/>
+          <w:sz w:val="21"/>
+          <w:szCs w:val="21"/>
+          <w:lang w:eastAsia="pt-BR"/>
+        </w:rPr>
+        <w:t>import</w:t>
+      </w:r>
+      <w:proofErr w:type="spellEnd"/>
+      <w:r>
+        <w:rPr>
+          <w:rFonts w:ascii="Consolas" w:eastAsia="Times New Roman" w:hAnsi="Consolas" w:cs="Times New Roman"/>
+          <w:color w:val="F8F8F2"/>
+          <w:sz w:val="21"/>
+          <w:szCs w:val="21"/>
+          <w:lang w:eastAsia="pt-BR"/>
+        </w:rPr>
+        <w:t xml:space="preserve"> data </w:t>
+      </w:r>
+      <w:proofErr w:type="spellStart"/>
+      <w:r>
+        <w:rPr>
+          <w:rFonts w:ascii="Consolas" w:eastAsia="Times New Roman" w:hAnsi="Consolas" w:cs="Times New Roman"/>
+          <w:color w:val="FF79C6"/>
+          <w:sz w:val="21"/>
+          <w:szCs w:val="21"/>
+          <w:lang w:eastAsia="pt-BR"/>
+        </w:rPr>
+        <w:t>from</w:t>
+      </w:r>
+      <w:proofErr w:type="spellEnd"/>
+      <w:r>
+        <w:rPr>
+          <w:rFonts w:ascii="Consolas" w:eastAsia="Times New Roman" w:hAnsi="Consolas" w:cs="Times New Roman"/>
+          <w:color w:val="F8F8F2"/>
+          <w:sz w:val="21"/>
+          <w:szCs w:val="21"/>
+          <w:lang w:eastAsia="pt-BR"/>
+        </w:rPr>
+        <w:t xml:space="preserve"> </w:t>
+      </w:r>
+      <w:r>
+        <w:rPr>
+          <w:rFonts w:ascii="Consolas" w:eastAsia="Times New Roman" w:hAnsi="Consolas" w:cs="Times New Roman"/>
+          <w:color w:val="E9F284"/>
+          <w:sz w:val="21"/>
+          <w:szCs w:val="21"/>
+          <w:lang w:eastAsia="pt-BR"/>
+        </w:rPr>
+        <w:t>'</w:t>
+      </w:r>
+      <w:r>
+        <w:rPr>
+          <w:rFonts w:ascii="Consolas" w:eastAsia="Times New Roman" w:hAnsi="Consolas" w:cs="Times New Roman"/>
+          <w:color w:val="F1FA8C"/>
+          <w:sz w:val="21"/>
+          <w:szCs w:val="21"/>
+          <w:lang w:eastAsia="pt-BR"/>
+        </w:rPr>
+        <w:t>./</w:t>
+      </w:r>
+      <w:proofErr w:type="spellStart"/>
+      <w:r>
+        <w:rPr>
+          <w:rFonts w:ascii="Consolas" w:eastAsia="Times New Roman" w:hAnsi="Consolas" w:cs="Times New Roman"/>
+          <w:color w:val="F1FA8C"/>
+          <w:sz w:val="21"/>
+          <w:szCs w:val="21"/>
+          <w:lang w:eastAsia="pt-BR"/>
+        </w:rPr>
+        <w:t>data.json</w:t>
+      </w:r>
+      <w:proofErr w:type="spellEnd"/>
+      <w:r>
+        <w:rPr>
+          <w:rFonts w:ascii="Consolas" w:eastAsia="Times New Roman" w:hAnsi="Consolas" w:cs="Times New Roman"/>
+          <w:color w:val="E9F284"/>
+          <w:sz w:val="21"/>
+          <w:szCs w:val="21"/>
+          <w:lang w:eastAsia="pt-BR"/>
+        </w:rPr>
+        <w:t>'</w:t>
+      </w:r>
+    </w:p>
+    <w:p>
+      <w:pPr>
+        <w:shd w:val="clear" w:color="auto" w:fill="282A36"/>
+        <w:spacing w:after="0" w:line="285" w:lineRule="atLeast"/>
+        <w:rPr>
+          <w:rFonts w:ascii="Consolas" w:eastAsia="Times New Roman" w:hAnsi="Consolas" w:cs="Times New Roman"/>
+          <w:color w:val="F8F8F2"/>
+          <w:sz w:val="21"/>
+          <w:szCs w:val="21"/>
+          <w:lang w:eastAsia="pt-BR"/>
+        </w:rPr>
+      </w:pPr>
+    </w:p>
+    <w:p>
+      <w:pPr>
+        <w:shd w:val="clear" w:color="auto" w:fill="282A36"/>
+        <w:spacing w:after="0" w:line="285" w:lineRule="atLeast"/>
+        <w:rPr>
+          <w:rFonts w:ascii="Consolas" w:eastAsia="Times New Roman" w:hAnsi="Consolas" w:cs="Times New Roman"/>
+          <w:color w:val="F8F8F2"/>
+          <w:sz w:val="21"/>
+          <w:szCs w:val="21"/>
+          <w:lang w:eastAsia="pt-BR"/>
+        </w:rPr>
+      </w:pPr>
+      <w:r>
+        <w:rPr>
+          <w:rFonts w:ascii="Consolas" w:eastAsia="Times New Roman" w:hAnsi="Consolas" w:cs="Times New Roman"/>
+          <w:color w:val="BD93F9"/>
+          <w:sz w:val="21"/>
+          <w:szCs w:val="21"/>
+          <w:lang w:eastAsia="pt-BR"/>
+        </w:rPr>
+        <w:t>console</w:t>
+      </w:r>
+      <w:r>
+        <w:rPr>
+          <w:rFonts w:ascii="Consolas" w:eastAsia="Times New Roman" w:hAnsi="Consolas" w:cs="Times New Roman"/>
+          <w:color w:val="F8F8F2"/>
+          <w:sz w:val="21"/>
+          <w:szCs w:val="21"/>
+          <w:lang w:eastAsia="pt-BR"/>
+        </w:rPr>
+        <w:t>.</w:t>
+      </w:r>
+      <w:r>
+        <w:rPr>
+          <w:rFonts w:ascii="Consolas" w:eastAsia="Times New Roman" w:hAnsi="Consolas" w:cs="Times New Roman"/>
+          <w:color w:val="50FA7B"/>
+          <w:sz w:val="21"/>
+          <w:szCs w:val="21"/>
+          <w:lang w:eastAsia="pt-BR"/>
+        </w:rPr>
+        <w:t>log</w:t>
+      </w:r>
+      <w:r>
+        <w:rPr>
+          <w:rFonts w:ascii="Consolas" w:eastAsia="Times New Roman" w:hAnsi="Consolas" w:cs="Times New Roman"/>
+          <w:color w:val="F8F8F2"/>
+          <w:sz w:val="21"/>
+          <w:szCs w:val="21"/>
+          <w:lang w:eastAsia="pt-BR"/>
+        </w:rPr>
+        <w:t>(data)</w:t>
+      </w:r>
+    </w:p>
+    <w:p>
+      <w:pPr>
+        <w:shd w:val="clear" w:color="auto" w:fill="282A36"/>
+        <w:spacing w:after="0" w:line="285" w:lineRule="atLeast"/>
+        <w:rPr>
+          <w:rFonts w:ascii="Consolas" w:eastAsia="Times New Roman" w:hAnsi="Consolas" w:cs="Times New Roman"/>
+          <w:color w:val="F8F8F2"/>
+          <w:sz w:val="21"/>
+          <w:szCs w:val="21"/>
+          <w:lang w:eastAsia="pt-BR"/>
+        </w:rPr>
+      </w:pPr>
+    </w:p>
+    <w:p/>
+    <w:p/>
+    <w:p>
+      <w:pPr>
+        <w:shd w:val="clear" w:color="auto" w:fill="282A36"/>
+        <w:spacing w:after="0" w:line="285" w:lineRule="atLeast"/>
+        <w:rPr>
+          <w:rFonts w:ascii="Consolas" w:eastAsia="Times New Roman" w:hAnsi="Consolas" w:cs="Times New Roman"/>
+          <w:color w:val="F8F8F2"/>
+          <w:sz w:val="21"/>
+          <w:szCs w:val="21"/>
+          <w:lang w:eastAsia="pt-BR"/>
+        </w:rPr>
+      </w:pPr>
+      <w:r>
+        <w:rPr>
+          <w:rFonts w:ascii="Consolas" w:eastAsia="Times New Roman" w:hAnsi="Consolas" w:cs="Times New Roman"/>
+          <w:color w:val="F8F8F2"/>
+          <w:sz w:val="21"/>
+          <w:szCs w:val="21"/>
+          <w:lang w:eastAsia="pt-BR"/>
+        </w:rPr>
+        <w:t>{</w:t>
+      </w:r>
+    </w:p>
+    <w:p>
+      <w:pPr>
+        <w:shd w:val="clear" w:color="auto" w:fill="282A36"/>
+        <w:spacing w:after="0" w:line="285" w:lineRule="atLeast"/>
+        <w:rPr>
+          <w:rFonts w:ascii="Consolas" w:eastAsia="Times New Roman" w:hAnsi="Consolas" w:cs="Times New Roman"/>
+          <w:color w:val="F8F8F2"/>
+          <w:sz w:val="21"/>
+          <w:szCs w:val="21"/>
+          <w:lang w:eastAsia="pt-BR"/>
+        </w:rPr>
+      </w:pPr>
+      <w:r>
+        <w:rPr>
+          <w:rFonts w:ascii="Consolas" w:eastAsia="Times New Roman" w:hAnsi="Consolas" w:cs="Times New Roman"/>
+          <w:color w:val="F8F8F2"/>
+          <w:sz w:val="21"/>
+          <w:szCs w:val="21"/>
+          <w:lang w:eastAsia="pt-BR"/>
+        </w:rPr>
+        <w:t xml:space="preserve">  </w:t>
+      </w:r>
+      <w:r>
+        <w:rPr>
+          <w:rFonts w:ascii="Consolas" w:eastAsia="Times New Roman" w:hAnsi="Consolas" w:cs="Times New Roman"/>
+          <w:color w:val="8BE9FE"/>
+          <w:sz w:val="21"/>
+          <w:szCs w:val="21"/>
+          <w:lang w:eastAsia="pt-BR"/>
+        </w:rPr>
+        <w:t>"</w:t>
+      </w:r>
+      <w:proofErr w:type="spellStart"/>
+      <w:r>
+        <w:rPr>
+          <w:rFonts w:ascii="Consolas" w:eastAsia="Times New Roman" w:hAnsi="Consolas" w:cs="Times New Roman"/>
+          <w:color w:val="8BE9FD"/>
+          <w:sz w:val="21"/>
+          <w:szCs w:val="21"/>
+          <w:lang w:eastAsia="pt-BR"/>
+        </w:rPr>
+        <w:t>name</w:t>
+      </w:r>
+      <w:proofErr w:type="spellEnd"/>
+      <w:r>
+        <w:rPr>
+          <w:rFonts w:ascii="Consolas" w:eastAsia="Times New Roman" w:hAnsi="Consolas" w:cs="Times New Roman"/>
+          <w:color w:val="8BE9FE"/>
+          <w:sz w:val="21"/>
+          <w:szCs w:val="21"/>
+          <w:lang w:eastAsia="pt-BR"/>
+        </w:rPr>
+        <w:t>"</w:t>
+      </w:r>
+      <w:r>
+        <w:rPr>
+          <w:rFonts w:ascii="Consolas" w:eastAsia="Times New Roman" w:hAnsi="Consolas" w:cs="Times New Roman"/>
+          <w:color w:val="FF79C6"/>
+          <w:sz w:val="21"/>
+          <w:szCs w:val="21"/>
+          <w:lang w:eastAsia="pt-BR"/>
+        </w:rPr>
+        <w:t>:</w:t>
+      </w:r>
+      <w:r>
+        <w:rPr>
+          <w:rFonts w:ascii="Consolas" w:eastAsia="Times New Roman" w:hAnsi="Consolas" w:cs="Times New Roman"/>
+          <w:color w:val="F8F8F2"/>
+          <w:sz w:val="21"/>
+          <w:szCs w:val="21"/>
+          <w:lang w:eastAsia="pt-BR"/>
+        </w:rPr>
+        <w:t xml:space="preserve"> </w:t>
+      </w:r>
+      <w:r>
+        <w:rPr>
+          <w:rFonts w:ascii="Consolas" w:eastAsia="Times New Roman" w:hAnsi="Consolas" w:cs="Times New Roman"/>
+          <w:color w:val="E9F284"/>
+          <w:sz w:val="21"/>
+          <w:szCs w:val="21"/>
+          <w:lang w:eastAsia="pt-BR"/>
+        </w:rPr>
+        <w:t>"</w:t>
+      </w:r>
+      <w:r>
+        <w:rPr>
+          <w:rFonts w:ascii="Consolas" w:eastAsia="Times New Roman" w:hAnsi="Consolas" w:cs="Times New Roman"/>
+          <w:color w:val="F1FA8C"/>
+          <w:sz w:val="21"/>
+          <w:szCs w:val="21"/>
+          <w:lang w:eastAsia="pt-BR"/>
+        </w:rPr>
+        <w:t>Rodrigo</w:t>
+      </w:r>
+      <w:r>
+        <w:rPr>
+          <w:rFonts w:ascii="Consolas" w:eastAsia="Times New Roman" w:hAnsi="Consolas" w:cs="Times New Roman"/>
+          <w:color w:val="E9F284"/>
+          <w:sz w:val="21"/>
+          <w:szCs w:val="21"/>
+          <w:lang w:eastAsia="pt-BR"/>
+        </w:rPr>
+        <w:t>"</w:t>
+      </w:r>
+      <w:r>
+        <w:rPr>
+          <w:rFonts w:ascii="Consolas" w:eastAsia="Times New Roman" w:hAnsi="Consolas" w:cs="Times New Roman"/>
+          <w:color w:val="F8F8F2"/>
+          <w:sz w:val="21"/>
+          <w:szCs w:val="21"/>
+          <w:lang w:eastAsia="pt-BR"/>
+        </w:rPr>
+        <w:t>,</w:t>
+      </w:r>
+    </w:p>
+    <w:p>
+      <w:pPr>
+        <w:shd w:val="clear" w:color="auto" w:fill="282A36"/>
+        <w:spacing w:after="0" w:line="285" w:lineRule="atLeast"/>
+        <w:rPr>
+          <w:rFonts w:ascii="Consolas" w:eastAsia="Times New Roman" w:hAnsi="Consolas" w:cs="Times New Roman"/>
+          <w:color w:val="F8F8F2"/>
+          <w:sz w:val="21"/>
+          <w:szCs w:val="21"/>
+          <w:lang w:eastAsia="pt-BR"/>
+        </w:rPr>
+      </w:pPr>
+      <w:r>
+        <w:rPr>
+          <w:rFonts w:ascii="Consolas" w:eastAsia="Times New Roman" w:hAnsi="Consolas" w:cs="Times New Roman"/>
+          <w:color w:val="F8F8F2"/>
+          <w:sz w:val="21"/>
+          <w:szCs w:val="21"/>
+          <w:lang w:eastAsia="pt-BR"/>
+        </w:rPr>
+        <w:t xml:space="preserve">  </w:t>
+      </w:r>
+      <w:r>
+        <w:rPr>
+          <w:rFonts w:ascii="Consolas" w:eastAsia="Times New Roman" w:hAnsi="Consolas" w:cs="Times New Roman"/>
+          <w:color w:val="8BE9FE"/>
+          <w:sz w:val="21"/>
+          <w:szCs w:val="21"/>
+          <w:lang w:eastAsia="pt-BR"/>
+        </w:rPr>
+        <w:t>"</w:t>
+      </w:r>
+      <w:r>
+        <w:rPr>
+          <w:rFonts w:ascii="Consolas" w:eastAsia="Times New Roman" w:hAnsi="Consolas" w:cs="Times New Roman"/>
+          <w:color w:val="8BE9FD"/>
+          <w:sz w:val="21"/>
+          <w:szCs w:val="21"/>
+          <w:lang w:eastAsia="pt-BR"/>
+        </w:rPr>
+        <w:t>age</w:t>
+      </w:r>
+      <w:r>
+        <w:rPr>
+          <w:rFonts w:ascii="Consolas" w:eastAsia="Times New Roman" w:hAnsi="Consolas" w:cs="Times New Roman"/>
+          <w:color w:val="8BE9FE"/>
+          <w:sz w:val="21"/>
+          <w:szCs w:val="21"/>
+          <w:lang w:eastAsia="pt-BR"/>
+        </w:rPr>
+        <w:t>"</w:t>
+      </w:r>
+      <w:r>
+        <w:rPr>
+          <w:rFonts w:ascii="Consolas" w:eastAsia="Times New Roman" w:hAnsi="Consolas" w:cs="Times New Roman"/>
+          <w:color w:val="FF79C6"/>
+          <w:sz w:val="21"/>
+          <w:szCs w:val="21"/>
+          <w:lang w:eastAsia="pt-BR"/>
+        </w:rPr>
+        <w:t>:</w:t>
+      </w:r>
+      <w:r>
+        <w:rPr>
+          <w:rFonts w:ascii="Consolas" w:eastAsia="Times New Roman" w:hAnsi="Consolas" w:cs="Times New Roman"/>
+          <w:color w:val="F8F8F2"/>
+          <w:sz w:val="21"/>
+          <w:szCs w:val="21"/>
+          <w:lang w:eastAsia="pt-BR"/>
+        </w:rPr>
+        <w:t xml:space="preserve"> </w:t>
+      </w:r>
+      <w:r>
+        <w:rPr>
+          <w:rFonts w:ascii="Consolas" w:eastAsia="Times New Roman" w:hAnsi="Consolas" w:cs="Times New Roman"/>
+          <w:color w:val="BD93F9"/>
+          <w:sz w:val="21"/>
+          <w:szCs w:val="21"/>
+          <w:lang w:eastAsia="pt-BR"/>
+        </w:rPr>
+        <w:t>36</w:t>
+      </w:r>
+    </w:p>
+    <w:p>
+      <w:pPr>
+        <w:shd w:val="clear" w:color="auto" w:fill="282A36"/>
+        <w:spacing w:after="0" w:line="285" w:lineRule="atLeast"/>
+        <w:rPr>
+          <w:rFonts w:ascii="Consolas" w:eastAsia="Times New Roman" w:hAnsi="Consolas" w:cs="Times New Roman"/>
+          <w:color w:val="F8F8F2"/>
+          <w:sz w:val="21"/>
+          <w:szCs w:val="21"/>
+          <w:lang w:eastAsia="pt-BR"/>
+        </w:rPr>
+      </w:pPr>
+      <w:r>
+        <w:rPr>
+          <w:rFonts w:ascii="Consolas" w:eastAsia="Times New Roman" w:hAnsi="Consolas" w:cs="Times New Roman"/>
+          <w:color w:val="F8F8F2"/>
+          <w:sz w:val="21"/>
+          <w:szCs w:val="21"/>
+          <w:lang w:eastAsia="pt-BR"/>
+        </w:rPr>
+        <w:t>}</w:t>
+      </w:r>
+    </w:p>
+    <w:p>
+      <w:pPr>
+        <w:shd w:val="clear" w:color="auto" w:fill="282A36"/>
+        <w:spacing w:after="0" w:line="285" w:lineRule="atLeast"/>
+        <w:rPr>
+          <w:rFonts w:ascii="Consolas" w:eastAsia="Times New Roman" w:hAnsi="Consolas" w:cs="Times New Roman"/>
+          <w:color w:val="F8F8F2"/>
+          <w:sz w:val="21"/>
+          <w:szCs w:val="21"/>
+          <w:lang w:eastAsia="pt-BR"/>
+        </w:rPr>
+      </w:pPr>
+    </w:p>
+    <w:p/>
+    <w:p>
+      <w:r>
+        <w:t xml:space="preserve">Teremos um erro aqui, e para ele funcionar, iremos por um comando em nosso script, veja: </w:t>
+      </w:r>
+    </w:p>
+    <w:p/>
+    <w:p>
+      <w:pPr>
+        <w:shd w:val="clear" w:color="auto" w:fill="282A36"/>
+        <w:spacing w:after="0" w:line="285" w:lineRule="atLeast"/>
+        <w:rPr>
+          <w:rFonts w:ascii="Consolas" w:eastAsia="Times New Roman" w:hAnsi="Consolas" w:cs="Times New Roman"/>
+          <w:color w:val="F8F8F2"/>
+          <w:sz w:val="21"/>
+          <w:szCs w:val="21"/>
+          <w:lang w:eastAsia="pt-BR"/>
+        </w:rPr>
+      </w:pPr>
+      <w:r>
+        <w:rPr>
+          <w:rFonts w:ascii="Consolas" w:eastAsia="Times New Roman" w:hAnsi="Consolas" w:cs="Times New Roman"/>
+          <w:color w:val="F8F8F2"/>
+          <w:sz w:val="21"/>
+          <w:szCs w:val="21"/>
+          <w:lang w:eastAsia="pt-BR"/>
+        </w:rPr>
+        <w:t> </w:t>
+      </w:r>
+      <w:r>
+        <w:rPr>
+          <w:rFonts w:ascii="Consolas" w:eastAsia="Times New Roman" w:hAnsi="Consolas" w:cs="Times New Roman"/>
+          <w:color w:val="8BE9FE"/>
+          <w:sz w:val="21"/>
+          <w:szCs w:val="21"/>
+          <w:lang w:eastAsia="pt-BR"/>
+        </w:rPr>
+        <w:t>"</w:t>
+      </w:r>
+      <w:r>
+        <w:rPr>
+          <w:rFonts w:ascii="Consolas" w:eastAsia="Times New Roman" w:hAnsi="Consolas" w:cs="Times New Roman"/>
+          <w:color w:val="8BE9FD"/>
+          <w:sz w:val="21"/>
+          <w:szCs w:val="21"/>
+          <w:lang w:eastAsia="pt-BR"/>
+        </w:rPr>
+        <w:t>scripts</w:t>
+      </w:r>
+      <w:r>
+        <w:rPr>
+          <w:rFonts w:ascii="Consolas" w:eastAsia="Times New Roman" w:hAnsi="Consolas" w:cs="Times New Roman"/>
+          <w:color w:val="8BE9FE"/>
+          <w:sz w:val="21"/>
+          <w:szCs w:val="21"/>
+          <w:lang w:eastAsia="pt-BR"/>
+        </w:rPr>
+        <w:t>"</w:t>
+      </w:r>
+      <w:r>
+        <w:rPr>
+          <w:rFonts w:ascii="Consolas" w:eastAsia="Times New Roman" w:hAnsi="Consolas" w:cs="Times New Roman"/>
+          <w:color w:val="FF79C6"/>
+          <w:sz w:val="21"/>
+          <w:szCs w:val="21"/>
+          <w:lang w:eastAsia="pt-BR"/>
+        </w:rPr>
+        <w:t>:</w:t>
+      </w:r>
+      <w:r>
+        <w:rPr>
+          <w:rFonts w:ascii="Consolas" w:eastAsia="Times New Roman" w:hAnsi="Consolas" w:cs="Times New Roman"/>
+          <w:color w:val="F8F8F2"/>
+          <w:sz w:val="21"/>
+          <w:szCs w:val="21"/>
+          <w:lang w:eastAsia="pt-BR"/>
+        </w:rPr>
+        <w:t xml:space="preserve"> {</w:t>
+      </w:r>
+    </w:p>
+    <w:p>
+      <w:pPr>
+        <w:shd w:val="clear" w:color="auto" w:fill="282A36"/>
+        <w:spacing w:after="0" w:line="285" w:lineRule="atLeast"/>
+        <w:rPr>
+          <w:rFonts w:ascii="Consolas" w:eastAsia="Times New Roman" w:hAnsi="Consolas" w:cs="Times New Roman"/>
+          <w:color w:val="F8F8F2"/>
+          <w:sz w:val="21"/>
+          <w:szCs w:val="21"/>
+          <w:lang w:eastAsia="pt-BR"/>
+        </w:rPr>
+      </w:pPr>
+      <w:r>
+        <w:rPr>
+          <w:rFonts w:ascii="Consolas" w:eastAsia="Times New Roman" w:hAnsi="Consolas" w:cs="Times New Roman"/>
+          <w:color w:val="F8F8F2"/>
+          <w:sz w:val="21"/>
+          <w:szCs w:val="21"/>
+          <w:lang w:eastAsia="pt-BR"/>
+        </w:rPr>
+        <w:t xml:space="preserve">    </w:t>
+      </w:r>
+      <w:r>
+        <w:rPr>
+          <w:rFonts w:ascii="Consolas" w:eastAsia="Times New Roman" w:hAnsi="Consolas" w:cs="Times New Roman"/>
+          <w:color w:val="8BE9FE"/>
+          <w:sz w:val="21"/>
+          <w:szCs w:val="21"/>
+          <w:lang w:eastAsia="pt-BR"/>
+        </w:rPr>
+        <w:t>"</w:t>
+      </w:r>
+      <w:r>
+        <w:rPr>
+          <w:rFonts w:ascii="Consolas" w:eastAsia="Times New Roman" w:hAnsi="Consolas" w:cs="Times New Roman"/>
+          <w:color w:val="8BE9FD"/>
+          <w:sz w:val="21"/>
+          <w:szCs w:val="21"/>
+          <w:lang w:eastAsia="pt-BR"/>
+        </w:rPr>
+        <w:t>start</w:t>
+      </w:r>
+      <w:r>
+        <w:rPr>
+          <w:rFonts w:ascii="Consolas" w:eastAsia="Times New Roman" w:hAnsi="Consolas" w:cs="Times New Roman"/>
+          <w:color w:val="8BE9FE"/>
+          <w:sz w:val="21"/>
+          <w:szCs w:val="21"/>
+          <w:lang w:eastAsia="pt-BR"/>
+        </w:rPr>
+        <w:t>"</w:t>
+      </w:r>
+      <w:r>
+        <w:rPr>
+          <w:rFonts w:ascii="Consolas" w:eastAsia="Times New Roman" w:hAnsi="Consolas" w:cs="Times New Roman"/>
+          <w:color w:val="FF79C6"/>
+          <w:sz w:val="21"/>
+          <w:szCs w:val="21"/>
+          <w:lang w:eastAsia="pt-BR"/>
+        </w:rPr>
+        <w:t>:</w:t>
+      </w:r>
+      <w:r>
+        <w:rPr>
+          <w:rFonts w:ascii="Consolas" w:eastAsia="Times New Roman" w:hAnsi="Consolas" w:cs="Times New Roman"/>
+          <w:color w:val="F8F8F2"/>
+          <w:sz w:val="21"/>
+          <w:szCs w:val="21"/>
+          <w:lang w:eastAsia="pt-BR"/>
+        </w:rPr>
+        <w:t xml:space="preserve"> </w:t>
+      </w:r>
+      <w:r>
+        <w:rPr>
+          <w:rFonts w:ascii="Consolas" w:eastAsia="Times New Roman" w:hAnsi="Consolas" w:cs="Times New Roman"/>
+          <w:color w:val="E9F284"/>
+          <w:sz w:val="21"/>
+          <w:szCs w:val="21"/>
+          <w:lang w:eastAsia="pt-BR"/>
+        </w:rPr>
+        <w:t>"</w:t>
+      </w:r>
+      <w:r>
+        <w:rPr>
+          <w:rFonts w:ascii="Consolas" w:eastAsia="Times New Roman" w:hAnsi="Consolas" w:cs="Times New Roman"/>
+          <w:color w:val="F1FA8C"/>
+          <w:sz w:val="21"/>
+          <w:szCs w:val="21"/>
+          <w:lang w:eastAsia="pt-BR"/>
+        </w:rPr>
+        <w:t>node --experimental-</w:t>
+      </w:r>
+      <w:proofErr w:type="spellStart"/>
+      <w:r>
+        <w:rPr>
+          <w:rFonts w:ascii="Consolas" w:eastAsia="Times New Roman" w:hAnsi="Consolas" w:cs="Times New Roman"/>
+          <w:color w:val="F1FA8C"/>
+          <w:sz w:val="21"/>
+          <w:szCs w:val="21"/>
+          <w:lang w:eastAsia="pt-BR"/>
+        </w:rPr>
+        <w:t>json</w:t>
+      </w:r>
+      <w:proofErr w:type="spellEnd"/>
+      <w:r>
+        <w:rPr>
+          <w:rFonts w:ascii="Consolas" w:eastAsia="Times New Roman" w:hAnsi="Consolas" w:cs="Times New Roman"/>
+          <w:color w:val="F1FA8C"/>
+          <w:sz w:val="21"/>
+          <w:szCs w:val="21"/>
+          <w:lang w:eastAsia="pt-BR"/>
+        </w:rPr>
+        <w:t>-modules index4.js</w:t>
+      </w:r>
+      <w:r>
+        <w:rPr>
+          <w:rFonts w:ascii="Consolas" w:eastAsia="Times New Roman" w:hAnsi="Consolas" w:cs="Times New Roman"/>
+          <w:color w:val="E9F284"/>
+          <w:sz w:val="21"/>
+          <w:szCs w:val="21"/>
+          <w:lang w:eastAsia="pt-BR"/>
+        </w:rPr>
+        <w:t>"</w:t>
+      </w:r>
+    </w:p>
+    <w:p>
+      <w:pPr>
+        <w:shd w:val="clear" w:color="auto" w:fill="282A36"/>
+        <w:spacing w:after="0" w:line="285" w:lineRule="atLeast"/>
+        <w:rPr>
+          <w:rFonts w:ascii="Consolas" w:eastAsia="Times New Roman" w:hAnsi="Consolas" w:cs="Times New Roman"/>
+          <w:color w:val="F8F8F2"/>
+          <w:sz w:val="21"/>
+          <w:szCs w:val="21"/>
+          <w:lang w:eastAsia="pt-BR"/>
+        </w:rPr>
+      </w:pPr>
+      <w:r>
+        <w:rPr>
+          <w:rFonts w:ascii="Consolas" w:eastAsia="Times New Roman" w:hAnsi="Consolas" w:cs="Times New Roman"/>
+          <w:color w:val="F8F8F2"/>
+          <w:sz w:val="21"/>
+          <w:szCs w:val="21"/>
+          <w:lang w:eastAsia="pt-BR"/>
+        </w:rPr>
+        <w:t>  },</w:t>
+      </w:r>
+    </w:p>
+    <w:p>
+      <w:r>
+        <w:t xml:space="preserve"> </w:t>
+      </w:r>
+    </w:p>
+    <w:p>
+      <w:r>
+        <w:drawing>
+          <wp:inline distT="0" distB="0" distL="0" distR="0" wp14:anchorId="35483EDA" wp14:editId="53382280">
+            <wp:extent cx="5400040" cy="823595"/>
+            <wp:effectExtent l="0" t="0" r="0" b="0"/>
+            <wp:docPr id="9" name="Imagem 9" descr="Texto&#10;&#10;Descrição gerada automaticamente"/>
+            <wp:cNvGraphicFramePr>
+              <a:graphicFrameLocks xmlns:a="http://schemas.openxmlformats.org/drawingml/2006/main" noChangeAspect="1"/>
+            </wp:cNvGraphicFramePr>
+            <a:graphic xmlns:a="http://schemas.openxmlformats.org/drawingml/2006/main">
+              <a:graphicData uri="http://schemas.openxmlformats.org/drawingml/2006/picture">
+                <pic:pic xmlns:pic="http://schemas.openxmlformats.org/drawingml/2006/picture">
+                  <pic:nvPicPr>
+                    <pic:cNvPr id="9" name="Imagem 9" descr="Texto&#10;&#10;Descrição gerada automaticamente"/>
+                    <pic:cNvPicPr/>
+                  </pic:nvPicPr>
+                  <pic:blipFill>
+                    <a:blip r:embed="rId13"/>
+                    <a:stretch>
+                      <a:fillRect/>
+                    </a:stretch>
+                  </pic:blipFill>
+                  <pic:spPr>
+                    <a:xfrm>
+                      <a:off x="0" y="0"/>
+                      <a:ext cx="5400040" cy="823595"/>
+                    </a:xfrm>
+                    <a:prstGeom prst="rect">
+                      <a:avLst/>
+                    </a:prstGeom>
+                  </pic:spPr>
+                </pic:pic>
+              </a:graphicData>
+            </a:graphic>
+          </wp:inline>
+        </w:drawing>
+      </w:r>
+    </w:p>
+    <w:p/>
+    <w:p>
+      <w:r>
+        <w:t xml:space="preserve">Também podemos trabalhar com os objetos e </w:t>
+      </w:r>
+      <w:proofErr w:type="spellStart"/>
+      <w:r>
+        <w:t>arrays</w:t>
+      </w:r>
+      <w:proofErr w:type="spellEnd"/>
+      <w:r>
+        <w:t xml:space="preserve">, veja: </w:t>
+      </w:r>
+    </w:p>
+    <w:p/>
+    <w:p>
+      <w:pPr>
+        <w:shd w:val="clear" w:color="auto" w:fill="282A36"/>
+        <w:spacing w:after="0" w:line="285" w:lineRule="atLeast"/>
+        <w:rPr>
+          <w:rFonts w:ascii="Consolas" w:eastAsia="Times New Roman" w:hAnsi="Consolas" w:cs="Times New Roman"/>
+          <w:color w:val="F8F8F2"/>
+          <w:sz w:val="21"/>
+          <w:szCs w:val="21"/>
+          <w:lang w:eastAsia="pt-BR"/>
+        </w:rPr>
+      </w:pPr>
+      <w:proofErr w:type="spellStart"/>
+      <w:r>
+        <w:rPr>
+          <w:rFonts w:ascii="Consolas" w:eastAsia="Times New Roman" w:hAnsi="Consolas" w:cs="Times New Roman"/>
+          <w:color w:val="FF79C6"/>
+          <w:sz w:val="21"/>
+          <w:szCs w:val="21"/>
+          <w:lang w:eastAsia="pt-BR"/>
+        </w:rPr>
+        <w:t>import</w:t>
+      </w:r>
+      <w:proofErr w:type="spellEnd"/>
+      <w:r>
+        <w:rPr>
+          <w:rFonts w:ascii="Consolas" w:eastAsia="Times New Roman" w:hAnsi="Consolas" w:cs="Times New Roman"/>
+          <w:color w:val="F8F8F2"/>
+          <w:sz w:val="21"/>
+          <w:szCs w:val="21"/>
+          <w:lang w:eastAsia="pt-BR"/>
+        </w:rPr>
+        <w:t xml:space="preserve"> data </w:t>
+      </w:r>
+      <w:proofErr w:type="spellStart"/>
+      <w:r>
+        <w:rPr>
+          <w:rFonts w:ascii="Consolas" w:eastAsia="Times New Roman" w:hAnsi="Consolas" w:cs="Times New Roman"/>
+          <w:color w:val="FF79C6"/>
+          <w:sz w:val="21"/>
+          <w:szCs w:val="21"/>
+          <w:lang w:eastAsia="pt-BR"/>
+        </w:rPr>
+        <w:t>from</w:t>
+      </w:r>
+      <w:proofErr w:type="spellEnd"/>
+      <w:r>
+        <w:rPr>
+          <w:rFonts w:ascii="Consolas" w:eastAsia="Times New Roman" w:hAnsi="Consolas" w:cs="Times New Roman"/>
+          <w:color w:val="F8F8F2"/>
+          <w:sz w:val="21"/>
+          <w:szCs w:val="21"/>
+          <w:lang w:eastAsia="pt-BR"/>
+        </w:rPr>
+        <w:t xml:space="preserve"> </w:t>
+      </w:r>
+      <w:r>
+        <w:rPr>
+          <w:rFonts w:ascii="Consolas" w:eastAsia="Times New Roman" w:hAnsi="Consolas" w:cs="Times New Roman"/>
+          <w:color w:val="E9F284"/>
+          <w:sz w:val="21"/>
+          <w:szCs w:val="21"/>
+          <w:lang w:eastAsia="pt-BR"/>
+        </w:rPr>
+        <w:t>'</w:t>
+      </w:r>
+      <w:r>
+        <w:rPr>
+          <w:rFonts w:ascii="Consolas" w:eastAsia="Times New Roman" w:hAnsi="Consolas" w:cs="Times New Roman"/>
+          <w:color w:val="F1FA8C"/>
+          <w:sz w:val="21"/>
+          <w:szCs w:val="21"/>
+          <w:lang w:eastAsia="pt-BR"/>
+        </w:rPr>
+        <w:t>./</w:t>
+      </w:r>
+      <w:proofErr w:type="spellStart"/>
+      <w:r>
+        <w:rPr>
+          <w:rFonts w:ascii="Consolas" w:eastAsia="Times New Roman" w:hAnsi="Consolas" w:cs="Times New Roman"/>
+          <w:color w:val="F1FA8C"/>
+          <w:sz w:val="21"/>
+          <w:szCs w:val="21"/>
+          <w:lang w:eastAsia="pt-BR"/>
+        </w:rPr>
+        <w:t>data.json</w:t>
+      </w:r>
+      <w:proofErr w:type="spellEnd"/>
+      <w:r>
+        <w:rPr>
+          <w:rFonts w:ascii="Consolas" w:eastAsia="Times New Roman" w:hAnsi="Consolas" w:cs="Times New Roman"/>
+          <w:color w:val="E9F284"/>
+          <w:sz w:val="21"/>
+          <w:szCs w:val="21"/>
+          <w:lang w:eastAsia="pt-BR"/>
+        </w:rPr>
+        <w:t>'</w:t>
+      </w:r>
+    </w:p>
+    <w:p>
+      <w:pPr>
+        <w:shd w:val="clear" w:color="auto" w:fill="282A36"/>
+        <w:spacing w:after="0" w:line="285" w:lineRule="atLeast"/>
+        <w:rPr>
+          <w:rFonts w:ascii="Consolas" w:eastAsia="Times New Roman" w:hAnsi="Consolas" w:cs="Times New Roman"/>
+          <w:color w:val="F8F8F2"/>
+          <w:sz w:val="21"/>
+          <w:szCs w:val="21"/>
+          <w:lang w:eastAsia="pt-BR"/>
+        </w:rPr>
+      </w:pPr>
+    </w:p>
+    <w:p>
+      <w:pPr>
+        <w:shd w:val="clear" w:color="auto" w:fill="282A36"/>
+        <w:spacing w:after="0" w:line="285" w:lineRule="atLeast"/>
+        <w:rPr>
+          <w:rFonts w:ascii="Consolas" w:eastAsia="Times New Roman" w:hAnsi="Consolas" w:cs="Times New Roman"/>
+          <w:color w:val="F8F8F2"/>
+          <w:sz w:val="21"/>
+          <w:szCs w:val="21"/>
+          <w:lang w:eastAsia="pt-BR"/>
+        </w:rPr>
+      </w:pPr>
+      <w:r>
+        <w:rPr>
+          <w:rFonts w:ascii="Consolas" w:eastAsia="Times New Roman" w:hAnsi="Consolas" w:cs="Times New Roman"/>
+          <w:color w:val="BD93F9"/>
+          <w:sz w:val="21"/>
+          <w:szCs w:val="21"/>
+          <w:lang w:eastAsia="pt-BR"/>
+        </w:rPr>
+        <w:t>console</w:t>
+      </w:r>
+      <w:r>
+        <w:rPr>
+          <w:rFonts w:ascii="Consolas" w:eastAsia="Times New Roman" w:hAnsi="Consolas" w:cs="Times New Roman"/>
+          <w:color w:val="F8F8F2"/>
+          <w:sz w:val="21"/>
+          <w:szCs w:val="21"/>
+          <w:lang w:eastAsia="pt-BR"/>
+        </w:rPr>
+        <w:t>.</w:t>
+      </w:r>
+      <w:r>
+        <w:rPr>
+          <w:rFonts w:ascii="Consolas" w:eastAsia="Times New Roman" w:hAnsi="Consolas" w:cs="Times New Roman"/>
+          <w:color w:val="50FA7B"/>
+          <w:sz w:val="21"/>
+          <w:szCs w:val="21"/>
+          <w:lang w:eastAsia="pt-BR"/>
+        </w:rPr>
+        <w:t>log</w:t>
+      </w:r>
+      <w:r>
+        <w:rPr>
+          <w:rFonts w:ascii="Consolas" w:eastAsia="Times New Roman" w:hAnsi="Consolas" w:cs="Times New Roman"/>
+          <w:color w:val="F8F8F2"/>
+          <w:sz w:val="21"/>
+          <w:szCs w:val="21"/>
+          <w:lang w:eastAsia="pt-BR"/>
+        </w:rPr>
+        <w:t>(data)</w:t>
+      </w:r>
+    </w:p>
+    <w:p>
+      <w:pPr>
+        <w:shd w:val="clear" w:color="auto" w:fill="282A36"/>
+        <w:spacing w:after="0" w:line="285" w:lineRule="atLeast"/>
+        <w:rPr>
+          <w:rFonts w:ascii="Consolas" w:eastAsia="Times New Roman" w:hAnsi="Consolas" w:cs="Times New Roman"/>
+          <w:color w:val="F8F8F2"/>
+          <w:sz w:val="21"/>
+          <w:szCs w:val="21"/>
+          <w:lang w:eastAsia="pt-BR"/>
+        </w:rPr>
+      </w:pPr>
+    </w:p>
+    <w:p>
+      <w:pPr>
+        <w:shd w:val="clear" w:color="auto" w:fill="282A36"/>
+        <w:spacing w:after="0" w:line="285" w:lineRule="atLeast"/>
+        <w:rPr>
+          <w:rFonts w:ascii="Consolas" w:eastAsia="Times New Roman" w:hAnsi="Consolas" w:cs="Times New Roman"/>
+          <w:color w:val="F8F8F2"/>
+          <w:sz w:val="21"/>
+          <w:szCs w:val="21"/>
+          <w:lang w:eastAsia="pt-BR"/>
+        </w:rPr>
+      </w:pPr>
+      <w:r>
+        <w:rPr>
+          <w:rFonts w:ascii="Consolas" w:eastAsia="Times New Roman" w:hAnsi="Consolas" w:cs="Times New Roman"/>
+          <w:color w:val="BD93F9"/>
+          <w:sz w:val="21"/>
+          <w:szCs w:val="21"/>
+          <w:lang w:eastAsia="pt-BR"/>
+        </w:rPr>
+        <w:t>console</w:t>
+      </w:r>
+      <w:r>
+        <w:rPr>
+          <w:rFonts w:ascii="Consolas" w:eastAsia="Times New Roman" w:hAnsi="Consolas" w:cs="Times New Roman"/>
+          <w:color w:val="F8F8F2"/>
+          <w:sz w:val="21"/>
+          <w:szCs w:val="21"/>
+          <w:lang w:eastAsia="pt-BR"/>
+        </w:rPr>
+        <w:t>.</w:t>
+      </w:r>
+      <w:r>
+        <w:rPr>
+          <w:rFonts w:ascii="Consolas" w:eastAsia="Times New Roman" w:hAnsi="Consolas" w:cs="Times New Roman"/>
+          <w:color w:val="50FA7B"/>
+          <w:sz w:val="21"/>
+          <w:szCs w:val="21"/>
+          <w:lang w:eastAsia="pt-BR"/>
+        </w:rPr>
+        <w:t>log</w:t>
+      </w:r>
+      <w:r>
+        <w:rPr>
+          <w:rFonts w:ascii="Consolas" w:eastAsia="Times New Roman" w:hAnsi="Consolas" w:cs="Times New Roman"/>
+          <w:color w:val="F8F8F2"/>
+          <w:sz w:val="21"/>
+          <w:szCs w:val="21"/>
+          <w:lang w:eastAsia="pt-BR"/>
+        </w:rPr>
+        <w:t>(data.name)</w:t>
+      </w:r>
+    </w:p>
+    <w:p>
+      <w:r>
+        <w:t xml:space="preserve"> </w:t>
+      </w:r>
+    </w:p>
+    <w:p/>
+    <w:p>
+      <w:r>
+        <w:drawing>
+          <wp:inline distT="0" distB="0" distL="0" distR="0" wp14:anchorId="1E3BF445" wp14:editId="7D16C1F2">
+            <wp:extent cx="3724795" cy="866896"/>
+            <wp:effectExtent l="0" t="0" r="9525" b="9525"/>
+            <wp:docPr id="10" name="Imagem 10" descr="Texto&#10;&#10;Descrição gerada automaticamente com confiança média"/>
+            <wp:cNvGraphicFramePr>
+              <a:graphicFrameLocks xmlns:a="http://schemas.openxmlformats.org/drawingml/2006/main" noChangeAspect="1"/>
+            </wp:cNvGraphicFramePr>
+            <a:graphic xmlns:a="http://schemas.openxmlformats.org/drawingml/2006/main">
+              <a:graphicData uri="http://schemas.openxmlformats.org/drawingml/2006/picture">
+                <pic:pic xmlns:pic="http://schemas.openxmlformats.org/drawingml/2006/picture">
+                  <pic:nvPicPr>
+                    <pic:cNvPr id="10" name="Imagem 10" descr="Texto&#10;&#10;Descrição gerada automaticamente com confiança média"/>
+                    <pic:cNvPicPr/>
+                  </pic:nvPicPr>
+                  <pic:blipFill>
+                    <a:blip r:embed="rId14"/>
+                    <a:stretch>
+                      <a:fillRect/>
+                    </a:stretch>
+                  </pic:blipFill>
+                  <pic:spPr>
+                    <a:xfrm>
+                      <a:off x="0" y="0"/>
+                      <a:ext cx="3724795" cy="866896"/>
+                    </a:xfrm>
+                    <a:prstGeom prst="rect">
+                      <a:avLst/>
+                    </a:prstGeom>
+                  </pic:spPr>
+                </pic:pic>
+              </a:graphicData>
+            </a:graphic>
+          </wp:inline>
+        </w:drawing>
+      </w:r>
+      <w:r>
+        <w:t xml:space="preserve"> </w:t>
+      </w:r>
+    </w:p>
+    <w:p/>
+    <w:p/>
     <w:sectPr>
       <w:pgSz w:w="11906" w:h="16838"/>
       <w:pgMar w:top="1417" w:right="1701" w:bottom="1417" w:left="1701" w:header="708" w:footer="708" w:gutter="0"/>

</xml_diff>

<commit_message>
Subindo parte do exercicio proposto
</commit_message>
<xml_diff>
--- a/aulasAoVivo/repo_aulas_gravadas/notes_gerenciamento_de_pacotes/Javascript Avançado e Moderno.docx
+++ b/aulasAoVivo/repo_aulas_gravadas/notes_gerenciamento_de_pacotes/Javascript Avançado e Moderno.docx
@@ -4762,7 +4762,45 @@
       </w:r>
     </w:p>
     <w:p/>
-    <w:p/>
+    <w:p>
+      <w:r>
+        <w:drawing>
+          <wp:inline distT="0" distB="0" distL="0" distR="0" wp14:anchorId="7E481C5C" wp14:editId="2D80DC88">
+            <wp:extent cx="5400040" cy="2202815"/>
+            <wp:effectExtent l="0" t="0" r="0" b="6985"/>
+            <wp:docPr id="11" name="Imagem 11" descr="Diagrama&#10;&#10;Descrição gerada automaticamente"/>
+            <wp:cNvGraphicFramePr>
+              <a:graphicFrameLocks xmlns:a="http://schemas.openxmlformats.org/drawingml/2006/main" noChangeAspect="1"/>
+            </wp:cNvGraphicFramePr>
+            <a:graphic xmlns:a="http://schemas.openxmlformats.org/drawingml/2006/main">
+              <a:graphicData uri="http://schemas.openxmlformats.org/drawingml/2006/picture">
+                <pic:pic xmlns:pic="http://schemas.openxmlformats.org/drawingml/2006/picture">
+                  <pic:nvPicPr>
+                    <pic:cNvPr id="11" name="Imagem 11" descr="Diagrama&#10;&#10;Descrição gerada automaticamente"/>
+                    <pic:cNvPicPr/>
+                  </pic:nvPicPr>
+                  <pic:blipFill>
+                    <a:blip r:embed="rId15"/>
+                    <a:stretch>
+                      <a:fillRect/>
+                    </a:stretch>
+                  </pic:blipFill>
+                  <pic:spPr>
+                    <a:xfrm>
+                      <a:off x="0" y="0"/>
+                      <a:ext cx="5400040" cy="2202815"/>
+                    </a:xfrm>
+                    <a:prstGeom prst="rect">
+                      <a:avLst/>
+                    </a:prstGeom>
+                  </pic:spPr>
+                </pic:pic>
+              </a:graphicData>
+            </a:graphic>
+          </wp:inline>
+        </w:drawing>
+      </w:r>
+    </w:p>
     <w:sectPr>
       <w:pgSz w:w="11906" w:h="16838"/>
       <w:pgMar w:top="1417" w:right="1701" w:bottom="1417" w:left="1701" w:header="708" w:footer="708" w:gutter="0"/>

</xml_diff>